<commit_message>
[Changed] Program for ex3
Everything is done, I guess. Might think about Horner, but it's useless for our case
</commit_message>
<xml_diff>
--- a/Numerki/Zad3/sprawko.docx
+++ b/Numerki/Zad3/sprawko.docx
@@ -3,35 +3,2243 @@
 <w:document xmlns:wpc="http://schemas.microsoft.com/office/word/2010/wordprocessingCanvas" xmlns:cx="http://schemas.microsoft.com/office/drawing/2014/chartex" xmlns:cx1="http://schemas.microsoft.com/office/drawing/2015/9/8/chartex" xmlns:cx2="http://schemas.microsoft.com/office/drawing/2015/10/21/chartex" xmlns:cx3="http://schemas.microsoft.com/office/drawing/2016/5/9/chartex" xmlns:cx4="http://schemas.microsoft.com/office/drawing/2016/5/10/chartex" xmlns:cx5="http://schemas.microsoft.com/office/drawing/2016/5/11/chartex" xmlns:cx6="http://schemas.microsoft.com/office/drawing/2016/5/12/chartex" xmlns:cx7="http://schemas.microsoft.com/office/drawing/2016/5/13/chartex" xmlns:cx8="http://schemas.microsoft.com/office/drawing/2016/5/14/chartex" xmlns:mc="http://schemas.openxmlformats.org/markup-compatibility/2006" xmlns:aink="http://schemas.microsoft.com/office/drawing/2016/ink" xmlns:am3d="http://schemas.microsoft.com/office/drawing/2017/model3d" xmlns:o="urn:schemas-microsoft-com:office:office" xmlns:oel="http://schemas.microsoft.com/office/2019/extlst" xmlns:r="http://schemas.openxmlformats.org/officeDocument/2006/relationships" xmlns:m="http://schemas.openxmlformats.org/officeDocument/2006/math" xmlns:v="urn:schemas-microsoft-com:vml" xmlns:wp14="http://schemas.microsoft.com/office/word/2010/wordprocessingDrawing" xmlns:wp="http://schemas.openxmlformats.org/drawingml/2006/wordprocessingDrawing" xmlns:w10="urn:schemas-microsoft-com:office:word" xmlns:w="http://schemas.openxmlformats.org/wordprocessingml/2006/main" xmlns:w14="http://schemas.microsoft.com/office/word/2010/wordml" xmlns:w15="http://schemas.microsoft.com/office/word/2012/wordml" xmlns:w16cex="http://schemas.microsoft.com/office/word/2018/wordml/cex" xmlns:w16cid="http://schemas.microsoft.com/office/word/2016/wordml/cid" xmlns:w16="http://schemas.microsoft.com/office/word/2018/wordml" xmlns:w16sdtdh="http://schemas.microsoft.com/office/word/2020/wordml/sdtdatahash" xmlns:w16se="http://schemas.microsoft.com/office/word/2015/wordml/symex" xmlns:wpg="http://schemas.microsoft.com/office/word/2010/wordprocessingGroup" xmlns:wpi="http://schemas.microsoft.com/office/word/2010/wordprocessingInk" xmlns:wne="http://schemas.microsoft.com/office/word/2006/wordml" xmlns:wps="http://schemas.microsoft.com/office/word/2010/wordprocessingShape" mc:Ignorable="w14 w15 w16se w16cid w16 w16cex w16sdtdh wp14">
   <w:body>
     <w:p>
-      <w:r>
-        <w:rPr>
-          <w:rFonts w:ascii="Titillium Web" w:hAnsi="Titillium Web"/>
+      <w:pPr>
+        <w:rPr>
+          <w:rFonts w:ascii="Arial" w:hAnsi="Arial" w:cs="Arial"/>
+          <w:color w:val="000000" w:themeColor="text1"/>
+        </w:rPr>
+      </w:pPr>
+      <w:r>
+        <w:rPr>
+          <w:rFonts w:ascii="Arial" w:hAnsi="Arial" w:cs="Arial"/>
+          <w:color w:val="000000" w:themeColor="text1"/>
+        </w:rPr>
+        <w:t xml:space="preserve">Laura Nowogórska 242479 </w:t>
+      </w:r>
+      <w:r>
+        <w:rPr>
+          <w:rFonts w:ascii="Arial" w:hAnsi="Arial" w:cs="Arial"/>
+          <w:color w:val="000000" w:themeColor="text1"/>
+        </w:rPr>
+        <w:tab/>
+      </w:r>
+      <w:r>
+        <w:rPr>
+          <w:rFonts w:ascii="Arial" w:hAnsi="Arial" w:cs="Arial"/>
+          <w:color w:val="000000" w:themeColor="text1"/>
+        </w:rPr>
+        <w:tab/>
+      </w:r>
+      <w:r>
+        <w:rPr>
+          <w:rFonts w:ascii="Arial" w:hAnsi="Arial" w:cs="Arial"/>
+          <w:color w:val="000000" w:themeColor="text1"/>
+        </w:rPr>
+        <w:tab/>
+      </w:r>
+      <w:r>
+        <w:rPr>
+          <w:rFonts w:ascii="Arial" w:hAnsi="Arial" w:cs="Arial"/>
+          <w:color w:val="000000" w:themeColor="text1"/>
+        </w:rPr>
+        <w:tab/>
+      </w:r>
+      <w:r>
+        <w:rPr>
+          <w:rFonts w:ascii="Arial" w:hAnsi="Arial" w:cs="Arial"/>
+          <w:color w:val="000000" w:themeColor="text1"/>
+        </w:rPr>
+        <w:tab/>
+      </w:r>
+      <w:r>
+        <w:rPr>
+          <w:rFonts w:ascii="Arial" w:hAnsi="Arial" w:cs="Arial"/>
+          <w:color w:val="000000" w:themeColor="text1"/>
+        </w:rPr>
+        <w:tab/>
+        <w:t>Rok akademicki 2022/2023</w:t>
+      </w:r>
+    </w:p>
+    <w:p>
+      <w:pPr>
+        <w:rPr>
+          <w:rFonts w:ascii="Arial" w:hAnsi="Arial" w:cs="Arial"/>
+          <w:color w:val="000000" w:themeColor="text1"/>
+        </w:rPr>
+      </w:pPr>
+      <w:r>
+        <w:rPr>
+          <w:rFonts w:ascii="Arial" w:hAnsi="Arial" w:cs="Arial"/>
+          <w:color w:val="000000" w:themeColor="text1"/>
+        </w:rPr>
+        <w:t xml:space="preserve">Szymon Wydmuch 242568 </w:t>
+      </w:r>
+      <w:r>
+        <w:rPr>
+          <w:rFonts w:ascii="Arial" w:hAnsi="Arial" w:cs="Arial"/>
+          <w:color w:val="000000" w:themeColor="text1"/>
+        </w:rPr>
+        <w:tab/>
+      </w:r>
+      <w:r>
+        <w:rPr>
+          <w:rFonts w:ascii="Arial" w:hAnsi="Arial" w:cs="Arial"/>
+          <w:color w:val="000000" w:themeColor="text1"/>
+        </w:rPr>
+        <w:tab/>
+      </w:r>
+      <w:r>
+        <w:rPr>
+          <w:rFonts w:ascii="Arial" w:hAnsi="Arial" w:cs="Arial"/>
+          <w:color w:val="000000" w:themeColor="text1"/>
+        </w:rPr>
+        <w:tab/>
+      </w:r>
+      <w:r>
+        <w:rPr>
+          <w:rFonts w:ascii="Arial" w:hAnsi="Arial" w:cs="Arial"/>
+          <w:color w:val="000000" w:themeColor="text1"/>
+        </w:rPr>
+        <w:tab/>
+      </w:r>
+      <w:r>
+        <w:rPr>
+          <w:rFonts w:ascii="Arial" w:hAnsi="Arial" w:cs="Arial"/>
+          <w:color w:val="000000" w:themeColor="text1"/>
+        </w:rPr>
+        <w:tab/>
+      </w:r>
+      <w:r>
+        <w:rPr>
+          <w:rFonts w:ascii="Arial" w:hAnsi="Arial" w:cs="Arial"/>
+          <w:color w:val="000000" w:themeColor="text1"/>
+        </w:rPr>
+        <w:tab/>
+      </w:r>
+      <w:r>
+        <w:rPr>
+          <w:rFonts w:ascii="Arial" w:hAnsi="Arial" w:cs="Arial"/>
+          <w:color w:val="000000" w:themeColor="text1"/>
+        </w:rPr>
+        <w:tab/>
+      </w:r>
+      <w:r>
+        <w:rPr>
+          <w:rFonts w:ascii="Arial" w:hAnsi="Arial" w:cs="Arial"/>
+          <w:color w:val="000000" w:themeColor="text1"/>
+        </w:rPr>
+        <w:tab/>
+        <w:t>Wtorek, 14:00</w:t>
+      </w:r>
+    </w:p>
+    <w:p>
+      <w:pPr>
+        <w:rPr>
+          <w:rFonts w:ascii="Arial" w:hAnsi="Arial" w:cs="Arial"/>
+          <w:color w:val="000000" w:themeColor="text1"/>
+        </w:rPr>
+      </w:pPr>
+    </w:p>
+    <w:p>
+      <w:pPr>
+        <w:rPr>
+          <w:rFonts w:ascii="Arial" w:hAnsi="Arial" w:cs="Arial"/>
+          <w:color w:val="000000" w:themeColor="text1"/>
+        </w:rPr>
+      </w:pPr>
+    </w:p>
+    <w:p>
+      <w:pPr>
+        <w:jc w:val="center"/>
+        <w:rPr>
+          <w:rFonts w:ascii="Arial" w:hAnsi="Arial" w:cs="Arial"/>
           <w:b/>
           <w:bCs/>
-          <w:sz w:val="23"/>
-          <w:szCs w:val="23"/>
-          <w:shd w:val="clear" w:color="auto" w:fill="1A1A1A"/>
-        </w:rPr>
-        <w:t>Wariant 3:</w:t>
-      </w:r>
-      <w:r>
-        <w:rPr>
-          <w:rFonts w:ascii="Titillium Web" w:hAnsi="Titillium Web"/>
-          <w:sz w:val="23"/>
-          <w:szCs w:val="23"/>
-          <w:shd w:val="clear" w:color="auto" w:fill="1A1A1A"/>
-        </w:rPr>
-        <w:t> Lagrange'a na węzłach Czebyszewa</w:t>
+          <w:color w:val="000000" w:themeColor="text1"/>
+        </w:rPr>
+      </w:pPr>
+      <w:r>
+        <w:rPr>
+          <w:rFonts w:ascii="Arial" w:hAnsi="Arial" w:cs="Arial"/>
+          <w:b/>
+          <w:bCs/>
+          <w:color w:val="000000" w:themeColor="text1"/>
+        </w:rPr>
+        <w:t>METODY NUMERYCZNE – LABORATORIUM</w:t>
+      </w:r>
+    </w:p>
+    <w:p>
+      <w:pPr>
+        <w:jc w:val="center"/>
+        <w:rPr>
+          <w:rFonts w:ascii="Arial" w:hAnsi="Arial" w:cs="Arial"/>
+          <w:i/>
+          <w:iCs/>
+          <w:color w:val="000000" w:themeColor="text1"/>
+          <w:sz w:val="36"/>
+          <w:szCs w:val="36"/>
+        </w:rPr>
+      </w:pPr>
+      <w:r>
+        <w:rPr>
+          <w:rFonts w:ascii="Arial" w:hAnsi="Arial" w:cs="Arial"/>
+          <w:color w:val="000000" w:themeColor="text1"/>
+        </w:rPr>
+        <w:t xml:space="preserve">Zadanie </w:t>
+      </w:r>
+      <w:r>
+        <w:rPr>
+          <w:rFonts w:ascii="Arial" w:hAnsi="Arial" w:cs="Arial"/>
+          <w:color w:val="000000" w:themeColor="text1"/>
+        </w:rPr>
+        <w:t>3</w:t>
+      </w:r>
+      <w:r>
+        <w:rPr>
+          <w:rFonts w:ascii="Arial" w:hAnsi="Arial" w:cs="Arial"/>
+          <w:i/>
+          <w:iCs/>
+          <w:color w:val="000000" w:themeColor="text1"/>
+        </w:rPr>
+        <w:t xml:space="preserve"> </w:t>
+      </w:r>
+      <w:r>
+        <w:rPr>
+          <w:rFonts w:ascii="Arial" w:hAnsi="Arial" w:cs="Arial"/>
+          <w:color w:val="000000" w:themeColor="text1"/>
+        </w:rPr>
+        <w:t xml:space="preserve">– </w:t>
+      </w:r>
+      <w:r>
+        <w:rPr>
+          <w:rFonts w:ascii="Arial" w:hAnsi="Arial" w:cs="Arial"/>
+          <w:color w:val="000000" w:themeColor="text1"/>
+        </w:rPr>
+        <w:t>metoda interpolacji Lagrange’a na węzłach Czebyszewa</w:t>
+      </w:r>
+    </w:p>
+    <w:p>
+      <w:pPr>
+        <w:jc w:val="center"/>
+        <w:rPr>
+          <w:rFonts w:ascii="Arial" w:hAnsi="Arial" w:cs="Arial"/>
+          <w:color w:val="000000" w:themeColor="text1"/>
+          <w:sz w:val="20"/>
+          <w:szCs w:val="20"/>
+        </w:rPr>
+      </w:pPr>
+    </w:p>
+    <w:p>
+      <w:pPr>
+        <w:rPr>
+          <w:rFonts w:ascii="Arial" w:hAnsi="Arial" w:cs="Arial"/>
+          <w:b/>
+          <w:bCs/>
+          <w:color w:val="000000" w:themeColor="text1"/>
+          <w:sz w:val="20"/>
+          <w:szCs w:val="20"/>
+        </w:rPr>
+      </w:pPr>
+      <w:r>
+        <w:rPr>
+          <w:rFonts w:ascii="Arial" w:hAnsi="Arial" w:cs="Arial"/>
+          <w:b/>
+          <w:bCs/>
+          <w:color w:val="000000" w:themeColor="text1"/>
+          <w:sz w:val="20"/>
+          <w:szCs w:val="20"/>
+        </w:rPr>
+        <w:t>Opis rozwiązania</w:t>
+      </w:r>
+    </w:p>
+    <w:p>
+      <w:pPr>
+        <w:jc w:val="both"/>
+        <w:rPr>
+          <w:rFonts w:ascii="Arial" w:eastAsia="Courier10 BT" w:hAnsi="Arial" w:cs="Arial"/>
+          <w:color w:val="000000" w:themeColor="text1"/>
+          <w:sz w:val="20"/>
+          <w:szCs w:val="20"/>
+        </w:rPr>
+      </w:pPr>
+      <w:r>
+        <w:rPr>
+          <w:rFonts w:ascii="Arial" w:eastAsia="Courier10 BT" w:hAnsi="Arial" w:cs="Arial"/>
+          <w:color w:val="000000" w:themeColor="text1"/>
+          <w:sz w:val="20"/>
+          <w:szCs w:val="20"/>
+        </w:rPr>
+        <w:t xml:space="preserve">Do rozwiązania zadania użyliśmy metody </w:t>
+      </w:r>
+      <w:r>
+        <w:rPr>
+          <w:rFonts w:ascii="Arial" w:eastAsia="Courier10 BT" w:hAnsi="Arial" w:cs="Arial"/>
+          <w:color w:val="000000" w:themeColor="text1"/>
+          <w:sz w:val="20"/>
+          <w:szCs w:val="20"/>
+        </w:rPr>
+        <w:t>Lagrange’a z użyciem węzłów Czebyszewa. Interpolacja polega na wyznaczeniu przybliżonych wartości wybranej funkcji różnych od węzłów interpolacji(te wartości są jednakowe dla funkcji interpolacyjnej i interpolowanej).</w:t>
+      </w:r>
+    </w:p>
+    <w:p>
+      <w:pPr>
+        <w:jc w:val="both"/>
+        <w:rPr>
+          <w:rFonts w:ascii="Arial" w:eastAsia="Courier10 BT" w:hAnsi="Arial" w:cs="Arial"/>
+          <w:color w:val="000000" w:themeColor="text1"/>
+          <w:sz w:val="20"/>
+          <w:szCs w:val="20"/>
+        </w:rPr>
+      </w:pPr>
+      <w:r>
+        <w:rPr>
+          <w:rFonts w:ascii="Arial" w:eastAsia="Courier10 BT" w:hAnsi="Arial" w:cs="Arial"/>
+          <w:color w:val="000000" w:themeColor="text1"/>
+          <w:sz w:val="20"/>
+          <w:szCs w:val="20"/>
+        </w:rPr>
+        <w:t>Przebieg algorytmu:</w:t>
+      </w:r>
+    </w:p>
+    <w:p>
+      <w:pPr>
+        <w:pStyle w:val="Akapitzlist"/>
+        <w:numPr>
+          <w:ilvl w:val="0"/>
+          <w:numId w:val="1"/>
+        </w:numPr>
+        <w:jc w:val="both"/>
+        <w:rPr>
+          <w:rFonts w:ascii="Arial" w:eastAsia="Courier10 BT" w:hAnsi="Arial" w:cs="Arial"/>
+          <w:color w:val="000000" w:themeColor="text1"/>
+          <w:sz w:val="20"/>
+          <w:szCs w:val="20"/>
+        </w:rPr>
+      </w:pPr>
+      <w:r>
+        <w:rPr>
+          <w:rFonts w:ascii="Arial" w:eastAsia="Courier10 BT" w:hAnsi="Arial" w:cs="Arial"/>
+          <w:color w:val="000000" w:themeColor="text1"/>
+          <w:sz w:val="20"/>
+          <w:szCs w:val="20"/>
+        </w:rPr>
+        <w:t xml:space="preserve">Obliczenie zadanej ilości węzłów Czebyszewa ze wzoru: </w:t>
+      </w:r>
+      <m:oMath>
+        <m:sSub>
+          <m:sSubPr>
+            <m:ctrlPr>
+              <w:rPr>
+                <w:rFonts w:ascii="Cambria Math" w:eastAsia="Courier10 BT" w:hAnsi="Cambria Math" w:cs="Arial"/>
+                <w:i/>
+                <w:color w:val="000000" w:themeColor="text1"/>
+                <w:sz w:val="20"/>
+                <w:szCs w:val="20"/>
+              </w:rPr>
+            </m:ctrlPr>
+          </m:sSubPr>
+          <m:e>
+            <m:r>
+              <w:rPr>
+                <w:rFonts w:ascii="Cambria Math" w:eastAsia="Courier10 BT" w:hAnsi="Cambria Math" w:cs="Arial"/>
+                <w:color w:val="000000" w:themeColor="text1"/>
+                <w:sz w:val="20"/>
+                <w:szCs w:val="20"/>
+              </w:rPr>
+              <m:t>x</m:t>
+            </m:r>
+          </m:e>
+          <m:sub>
+            <m:r>
+              <w:rPr>
+                <w:rFonts w:ascii="Cambria Math" w:eastAsia="Courier10 BT" w:hAnsi="Cambria Math" w:cs="Arial"/>
+                <w:color w:val="000000" w:themeColor="text1"/>
+                <w:sz w:val="20"/>
+                <w:szCs w:val="20"/>
+              </w:rPr>
+              <m:t>k</m:t>
+            </m:r>
+          </m:sub>
+        </m:sSub>
+        <m:r>
+          <w:rPr>
+            <w:rFonts w:ascii="Cambria Math" w:eastAsia="Courier10 BT" w:hAnsi="Cambria Math" w:cs="Arial"/>
+            <w:color w:val="000000" w:themeColor="text1"/>
+            <w:sz w:val="20"/>
+            <w:szCs w:val="20"/>
+          </w:rPr>
+          <m:t>=</m:t>
+        </m:r>
+        <m:f>
+          <m:fPr>
+            <m:ctrlPr>
+              <w:rPr>
+                <w:rFonts w:ascii="Cambria Math" w:eastAsia="Courier10 BT" w:hAnsi="Cambria Math" w:cs="Arial"/>
+                <w:i/>
+                <w:color w:val="000000" w:themeColor="text1"/>
+                <w:sz w:val="20"/>
+                <w:szCs w:val="20"/>
+              </w:rPr>
+            </m:ctrlPr>
+          </m:fPr>
+          <m:num>
+            <m:r>
+              <w:rPr>
+                <w:rFonts w:ascii="Cambria Math" w:eastAsia="Courier10 BT" w:hAnsi="Cambria Math" w:cs="Arial"/>
+                <w:color w:val="000000" w:themeColor="text1"/>
+                <w:sz w:val="20"/>
+                <w:szCs w:val="20"/>
+              </w:rPr>
+              <m:t>(a+b)</m:t>
+            </m:r>
+          </m:num>
+          <m:den>
+            <m:r>
+              <w:rPr>
+                <w:rFonts w:ascii="Cambria Math" w:eastAsia="Courier10 BT" w:hAnsi="Cambria Math" w:cs="Arial"/>
+                <w:color w:val="000000" w:themeColor="text1"/>
+                <w:sz w:val="20"/>
+                <w:szCs w:val="20"/>
+              </w:rPr>
+              <m:t>2</m:t>
+            </m:r>
+          </m:den>
+        </m:f>
+        <m:r>
+          <w:rPr>
+            <w:rFonts w:ascii="Cambria Math" w:eastAsia="Courier10 BT" w:hAnsi="Cambria Math" w:cs="Arial"/>
+            <w:color w:val="000000" w:themeColor="text1"/>
+            <w:sz w:val="20"/>
+            <w:szCs w:val="20"/>
+          </w:rPr>
+          <m:t>+</m:t>
+        </m:r>
+        <m:f>
+          <m:fPr>
+            <m:ctrlPr>
+              <w:rPr>
+                <w:rFonts w:ascii="Cambria Math" w:eastAsia="Courier10 BT" w:hAnsi="Cambria Math" w:cs="Arial"/>
+                <w:i/>
+                <w:color w:val="000000" w:themeColor="text1"/>
+                <w:sz w:val="20"/>
+                <w:szCs w:val="20"/>
+              </w:rPr>
+            </m:ctrlPr>
+          </m:fPr>
+          <m:num>
+            <m:r>
+              <w:rPr>
+                <w:rFonts w:ascii="Cambria Math" w:eastAsia="Courier10 BT" w:hAnsi="Cambria Math" w:cs="Arial"/>
+                <w:color w:val="000000" w:themeColor="text1"/>
+                <w:sz w:val="20"/>
+                <w:szCs w:val="20"/>
+              </w:rPr>
+              <m:t>(</m:t>
+            </m:r>
+            <m:r>
+              <w:rPr>
+                <w:rFonts w:ascii="Cambria Math" w:eastAsia="Courier10 BT" w:hAnsi="Cambria Math" w:cs="Arial"/>
+                <w:color w:val="000000" w:themeColor="text1"/>
+                <w:sz w:val="20"/>
+                <w:szCs w:val="20"/>
+              </w:rPr>
+              <m:t>b-a</m:t>
+            </m:r>
+            <m:r>
+              <w:rPr>
+                <w:rFonts w:ascii="Cambria Math" w:eastAsia="Courier10 BT" w:hAnsi="Cambria Math" w:cs="Arial"/>
+                <w:color w:val="000000" w:themeColor="text1"/>
+                <w:sz w:val="20"/>
+                <w:szCs w:val="20"/>
+              </w:rPr>
+              <m:t>)</m:t>
+            </m:r>
+          </m:num>
+          <m:den>
+            <m:r>
+              <w:rPr>
+                <w:rFonts w:ascii="Cambria Math" w:eastAsia="Courier10 BT" w:hAnsi="Cambria Math" w:cs="Arial"/>
+                <w:color w:val="000000" w:themeColor="text1"/>
+                <w:sz w:val="20"/>
+                <w:szCs w:val="20"/>
+              </w:rPr>
+              <m:t>2</m:t>
+            </m:r>
+          </m:den>
+        </m:f>
+        <m:r>
+          <w:rPr>
+            <w:rFonts w:ascii="Cambria Math" w:eastAsia="Courier10 BT" w:hAnsi="Cambria Math" w:cs="Arial"/>
+            <w:color w:val="000000" w:themeColor="text1"/>
+            <w:sz w:val="20"/>
+            <w:szCs w:val="20"/>
+          </w:rPr>
+          <m:t>cos(</m:t>
+        </m:r>
+        <m:f>
+          <m:fPr>
+            <m:ctrlPr>
+              <w:rPr>
+                <w:rFonts w:ascii="Cambria Math" w:eastAsia="Courier10 BT" w:hAnsi="Cambria Math" w:cs="Arial"/>
+                <w:i/>
+                <w:color w:val="000000" w:themeColor="text1"/>
+                <w:sz w:val="20"/>
+                <w:szCs w:val="20"/>
+              </w:rPr>
+            </m:ctrlPr>
+          </m:fPr>
+          <m:num>
+            <m:r>
+              <w:rPr>
+                <w:rFonts w:ascii="Cambria Math" w:eastAsia="Courier10 BT" w:hAnsi="Cambria Math" w:cs="Arial"/>
+                <w:color w:val="000000" w:themeColor="text1"/>
+                <w:sz w:val="20"/>
+                <w:szCs w:val="20"/>
+              </w:rPr>
+              <m:t>2k+1</m:t>
+            </m:r>
+          </m:num>
+          <m:den>
+            <m:r>
+              <w:rPr>
+                <w:rFonts w:ascii="Cambria Math" w:eastAsia="Courier10 BT" w:hAnsi="Cambria Math" w:cs="Arial"/>
+                <w:color w:val="000000" w:themeColor="text1"/>
+                <w:sz w:val="20"/>
+                <w:szCs w:val="20"/>
+              </w:rPr>
+              <m:t>2n+1</m:t>
+            </m:r>
+          </m:den>
+        </m:f>
+        <m:r>
+          <w:rPr>
+            <w:rFonts w:ascii="Cambria Math" w:eastAsia="Courier10 BT" w:hAnsi="Cambria Math" w:cs="Arial"/>
+            <w:color w:val="000000" w:themeColor="text1"/>
+            <w:sz w:val="20"/>
+            <w:szCs w:val="20"/>
+          </w:rPr>
+          <m:t>)π</m:t>
+        </m:r>
+      </m:oMath>
+    </w:p>
+    <w:p>
+      <w:pPr>
+        <w:pStyle w:val="Akapitzlist"/>
+        <w:numPr>
+          <w:ilvl w:val="0"/>
+          <w:numId w:val="1"/>
+        </w:numPr>
+        <w:jc w:val="both"/>
+        <w:rPr>
+          <w:rFonts w:ascii="Arial" w:eastAsia="Courier10 BT" w:hAnsi="Arial" w:cs="Arial"/>
+          <w:color w:val="000000" w:themeColor="text1"/>
+          <w:sz w:val="20"/>
+          <w:szCs w:val="20"/>
+        </w:rPr>
+      </w:pPr>
+      <w:r>
+        <w:rPr>
+          <w:rFonts w:ascii="Arial" w:eastAsia="Courier10 BT" w:hAnsi="Arial" w:cs="Arial"/>
+          <w:color w:val="000000" w:themeColor="text1"/>
+          <w:sz w:val="20"/>
+          <w:szCs w:val="20"/>
+        </w:rPr>
+        <w:t xml:space="preserve">Obliczenie wartości interpolacji ze wzoru: </w:t>
+      </w:r>
+      <m:oMath>
+        <m:r>
+          <w:rPr>
+            <w:rFonts w:ascii="Cambria Math" w:eastAsia="Courier10 BT" w:hAnsi="Cambria Math" w:cs="Arial"/>
+            <w:color w:val="000000" w:themeColor="text1"/>
+            <w:sz w:val="20"/>
+            <w:szCs w:val="20"/>
+          </w:rPr>
+          <m:t>L</m:t>
+        </m:r>
+        <m:d>
+          <m:dPr>
+            <m:ctrlPr>
+              <w:rPr>
+                <w:rFonts w:ascii="Cambria Math" w:eastAsia="Courier10 BT" w:hAnsi="Cambria Math" w:cs="Arial"/>
+                <w:i/>
+                <w:color w:val="000000" w:themeColor="text1"/>
+                <w:sz w:val="20"/>
+                <w:szCs w:val="20"/>
+              </w:rPr>
+            </m:ctrlPr>
+          </m:dPr>
+          <m:e>
+            <m:r>
+              <w:rPr>
+                <w:rFonts w:ascii="Cambria Math" w:eastAsia="Courier10 BT" w:hAnsi="Cambria Math" w:cs="Arial"/>
+                <w:color w:val="000000" w:themeColor="text1"/>
+                <w:sz w:val="20"/>
+                <w:szCs w:val="20"/>
+              </w:rPr>
+              <m:t>x</m:t>
+            </m:r>
+          </m:e>
+        </m:d>
+        <m:r>
+          <w:rPr>
+            <w:rFonts w:ascii="Cambria Math" w:eastAsia="Courier10 BT" w:hAnsi="Cambria Math" w:cs="Arial"/>
+            <w:color w:val="000000" w:themeColor="text1"/>
+            <w:sz w:val="20"/>
+            <w:szCs w:val="20"/>
+          </w:rPr>
+          <m:t>=</m:t>
+        </m:r>
+        <m:nary>
+          <m:naryPr>
+            <m:chr m:val="∑"/>
+            <m:limLoc m:val="undOvr"/>
+            <m:ctrlPr>
+              <w:rPr>
+                <w:rFonts w:ascii="Cambria Math" w:eastAsia="Courier10 BT" w:hAnsi="Cambria Math" w:cs="Arial"/>
+                <w:i/>
+                <w:color w:val="000000" w:themeColor="text1"/>
+                <w:sz w:val="20"/>
+                <w:szCs w:val="20"/>
+              </w:rPr>
+            </m:ctrlPr>
+          </m:naryPr>
+          <m:sub>
+            <m:r>
+              <w:rPr>
+                <w:rFonts w:ascii="Cambria Math" w:eastAsia="Courier10 BT" w:hAnsi="Cambria Math" w:cs="Arial"/>
+                <w:color w:val="000000" w:themeColor="text1"/>
+                <w:sz w:val="20"/>
+                <w:szCs w:val="20"/>
+              </w:rPr>
+              <m:t>i=0</m:t>
+            </m:r>
+          </m:sub>
+          <m:sup>
+            <m:r>
+              <w:rPr>
+                <w:rFonts w:ascii="Cambria Math" w:eastAsia="Courier10 BT" w:hAnsi="Cambria Math" w:cs="Arial"/>
+                <w:color w:val="000000" w:themeColor="text1"/>
+                <w:sz w:val="20"/>
+                <w:szCs w:val="20"/>
+              </w:rPr>
+              <m:t>n</m:t>
+            </m:r>
+          </m:sup>
+          <m:e>
+            <m:sSub>
+              <m:sSubPr>
+                <m:ctrlPr>
+                  <w:rPr>
+                    <w:rFonts w:ascii="Cambria Math" w:eastAsia="Courier10 BT" w:hAnsi="Cambria Math" w:cs="Arial"/>
+                    <w:i/>
+                    <w:color w:val="000000" w:themeColor="text1"/>
+                    <w:sz w:val="20"/>
+                    <w:szCs w:val="20"/>
+                  </w:rPr>
+                </m:ctrlPr>
+              </m:sSubPr>
+              <m:e>
+                <m:r>
+                  <w:rPr>
+                    <w:rFonts w:ascii="Cambria Math" w:eastAsia="Courier10 BT" w:hAnsi="Cambria Math" w:cs="Arial"/>
+                    <w:color w:val="000000" w:themeColor="text1"/>
+                    <w:sz w:val="20"/>
+                    <w:szCs w:val="20"/>
+                  </w:rPr>
+                  <m:t>y</m:t>
+                </m:r>
+              </m:e>
+              <m:sub>
+                <m:r>
+                  <w:rPr>
+                    <w:rFonts w:ascii="Cambria Math" w:eastAsia="Courier10 BT" w:hAnsi="Cambria Math" w:cs="Arial"/>
+                    <w:color w:val="000000" w:themeColor="text1"/>
+                    <w:sz w:val="20"/>
+                    <w:szCs w:val="20"/>
+                  </w:rPr>
+                  <m:t>i</m:t>
+                </m:r>
+              </m:sub>
+            </m:sSub>
+          </m:e>
+        </m:nary>
+        <m:nary>
+          <m:naryPr>
+            <m:chr m:val="∏"/>
+            <m:limLoc m:val="undOvr"/>
+            <m:ctrlPr>
+              <w:rPr>
+                <w:rFonts w:ascii="Cambria Math" w:eastAsia="Courier10 BT" w:hAnsi="Cambria Math" w:cs="Arial"/>
+                <w:i/>
+                <w:color w:val="000000" w:themeColor="text1"/>
+                <w:sz w:val="20"/>
+                <w:szCs w:val="20"/>
+              </w:rPr>
+            </m:ctrlPr>
+          </m:naryPr>
+          <m:sub>
+            <m:r>
+              <w:rPr>
+                <w:rFonts w:ascii="Cambria Math" w:eastAsia="Courier10 BT" w:hAnsi="Cambria Math" w:cs="Arial"/>
+                <w:color w:val="000000" w:themeColor="text1"/>
+                <w:sz w:val="20"/>
+                <w:szCs w:val="20"/>
+              </w:rPr>
+              <m:t>j=0 j≠i</m:t>
+            </m:r>
+          </m:sub>
+          <m:sup>
+            <m:r>
+              <w:rPr>
+                <w:rFonts w:ascii="Cambria Math" w:eastAsia="Courier10 BT" w:hAnsi="Cambria Math" w:cs="Arial"/>
+                <w:color w:val="000000" w:themeColor="text1"/>
+                <w:sz w:val="20"/>
+                <w:szCs w:val="20"/>
+              </w:rPr>
+              <m:t>n</m:t>
+            </m:r>
+          </m:sup>
+          <m:e>
+            <m:f>
+              <m:fPr>
+                <m:ctrlPr>
+                  <w:rPr>
+                    <w:rFonts w:ascii="Cambria Math" w:eastAsia="Courier10 BT" w:hAnsi="Cambria Math" w:cs="Arial"/>
+                    <w:i/>
+                    <w:color w:val="000000" w:themeColor="text1"/>
+                    <w:sz w:val="20"/>
+                    <w:szCs w:val="20"/>
+                  </w:rPr>
+                </m:ctrlPr>
+              </m:fPr>
+              <m:num>
+                <m:r>
+                  <w:rPr>
+                    <w:rFonts w:ascii="Cambria Math" w:eastAsia="Courier10 BT" w:hAnsi="Cambria Math" w:cs="Arial"/>
+                    <w:color w:val="000000" w:themeColor="text1"/>
+                    <w:sz w:val="20"/>
+                    <w:szCs w:val="20"/>
+                  </w:rPr>
+                  <m:t>x-</m:t>
+                </m:r>
+                <m:sSub>
+                  <m:sSubPr>
+                    <m:ctrlPr>
+                      <w:rPr>
+                        <w:rFonts w:ascii="Cambria Math" w:eastAsia="Courier10 BT" w:hAnsi="Cambria Math" w:cs="Arial"/>
+                        <w:i/>
+                        <w:color w:val="000000" w:themeColor="text1"/>
+                        <w:sz w:val="20"/>
+                        <w:szCs w:val="20"/>
+                      </w:rPr>
+                    </m:ctrlPr>
+                  </m:sSubPr>
+                  <m:e>
+                    <m:r>
+                      <w:rPr>
+                        <w:rFonts w:ascii="Cambria Math" w:eastAsia="Courier10 BT" w:hAnsi="Cambria Math" w:cs="Arial"/>
+                        <w:color w:val="000000" w:themeColor="text1"/>
+                        <w:sz w:val="20"/>
+                        <w:szCs w:val="20"/>
+                      </w:rPr>
+                      <m:t>x</m:t>
+                    </m:r>
+                  </m:e>
+                  <m:sub>
+                    <m:r>
+                      <w:rPr>
+                        <w:rFonts w:ascii="Cambria Math" w:eastAsia="Courier10 BT" w:hAnsi="Cambria Math" w:cs="Arial"/>
+                        <w:color w:val="000000" w:themeColor="text1"/>
+                        <w:sz w:val="20"/>
+                        <w:szCs w:val="20"/>
+                      </w:rPr>
+                      <m:t>j</m:t>
+                    </m:r>
+                  </m:sub>
+                </m:sSub>
+              </m:num>
+              <m:den>
+                <m:sSub>
+                  <m:sSubPr>
+                    <m:ctrlPr>
+                      <w:rPr>
+                        <w:rFonts w:ascii="Cambria Math" w:eastAsia="Courier10 BT" w:hAnsi="Cambria Math" w:cs="Arial"/>
+                        <w:i/>
+                        <w:color w:val="000000" w:themeColor="text1"/>
+                        <w:sz w:val="20"/>
+                        <w:szCs w:val="20"/>
+                      </w:rPr>
+                    </m:ctrlPr>
+                  </m:sSubPr>
+                  <m:e>
+                    <m:r>
+                      <w:rPr>
+                        <w:rFonts w:ascii="Cambria Math" w:eastAsia="Courier10 BT" w:hAnsi="Cambria Math" w:cs="Arial"/>
+                        <w:color w:val="000000" w:themeColor="text1"/>
+                        <w:sz w:val="20"/>
+                        <w:szCs w:val="20"/>
+                      </w:rPr>
+                      <m:t>x</m:t>
+                    </m:r>
+                  </m:e>
+                  <m:sub>
+                    <m:r>
+                      <w:rPr>
+                        <w:rFonts w:ascii="Cambria Math" w:eastAsia="Courier10 BT" w:hAnsi="Cambria Math" w:cs="Arial"/>
+                        <w:color w:val="000000" w:themeColor="text1"/>
+                        <w:sz w:val="20"/>
+                        <w:szCs w:val="20"/>
+                      </w:rPr>
+                      <m:t>i</m:t>
+                    </m:r>
+                  </m:sub>
+                </m:sSub>
+                <m:r>
+                  <w:rPr>
+                    <w:rFonts w:ascii="Cambria Math" w:eastAsia="Courier10 BT" w:hAnsi="Cambria Math" w:cs="Arial"/>
+                    <w:color w:val="000000" w:themeColor="text1"/>
+                    <w:sz w:val="20"/>
+                    <w:szCs w:val="20"/>
+                  </w:rPr>
+                  <m:t>-</m:t>
+                </m:r>
+                <m:sSub>
+                  <m:sSubPr>
+                    <m:ctrlPr>
+                      <w:rPr>
+                        <w:rFonts w:ascii="Cambria Math" w:eastAsia="Courier10 BT" w:hAnsi="Cambria Math" w:cs="Arial"/>
+                        <w:i/>
+                        <w:color w:val="000000" w:themeColor="text1"/>
+                        <w:sz w:val="20"/>
+                        <w:szCs w:val="20"/>
+                      </w:rPr>
+                    </m:ctrlPr>
+                  </m:sSubPr>
+                  <m:e>
+                    <m:r>
+                      <w:rPr>
+                        <w:rFonts w:ascii="Cambria Math" w:eastAsia="Courier10 BT" w:hAnsi="Cambria Math" w:cs="Arial"/>
+                        <w:color w:val="000000" w:themeColor="text1"/>
+                        <w:sz w:val="20"/>
+                        <w:szCs w:val="20"/>
+                      </w:rPr>
+                      <m:t>x</m:t>
+                    </m:r>
+                  </m:e>
+                  <m:sub>
+                    <m:r>
+                      <w:rPr>
+                        <w:rFonts w:ascii="Cambria Math" w:eastAsia="Courier10 BT" w:hAnsi="Cambria Math" w:cs="Arial"/>
+                        <w:color w:val="000000" w:themeColor="text1"/>
+                        <w:sz w:val="20"/>
+                        <w:szCs w:val="20"/>
+                      </w:rPr>
+                      <m:t>j</m:t>
+                    </m:r>
+                  </m:sub>
+                </m:sSub>
+              </m:den>
+            </m:f>
+          </m:e>
+        </m:nary>
+      </m:oMath>
+    </w:p>
+    <w:p>
+      <w:pPr>
+        <w:jc w:val="both"/>
+        <w:rPr>
+          <w:rFonts w:ascii="Arial" w:eastAsia="Courier10 BT" w:hAnsi="Arial" w:cs="Arial"/>
+          <w:b/>
+          <w:bCs/>
+          <w:color w:val="000000" w:themeColor="text1"/>
+          <w:sz w:val="20"/>
+          <w:szCs w:val="20"/>
+        </w:rPr>
+      </w:pPr>
+      <w:r>
+        <w:rPr>
+          <w:rFonts w:ascii="Arial" w:eastAsia="Courier10 BT" w:hAnsi="Arial" w:cs="Arial"/>
+          <w:b/>
+          <w:bCs/>
+          <w:color w:val="000000" w:themeColor="text1"/>
+          <w:sz w:val="20"/>
+          <w:szCs w:val="20"/>
+        </w:rPr>
+        <w:t>Wyniki</w:t>
+      </w:r>
+    </w:p>
+    <w:p>
+      <w:pPr>
+        <w:jc w:val="both"/>
+        <w:rPr>
+          <w:rFonts w:ascii="Arial" w:eastAsia="Courier10 BT" w:hAnsi="Arial" w:cs="Arial"/>
+          <w:color w:val="000000" w:themeColor="text1"/>
+          <w:sz w:val="20"/>
+          <w:szCs w:val="20"/>
+        </w:rPr>
+      </w:pPr>
+      <w:r>
+        <w:rPr>
+          <w:rFonts w:ascii="Arial" w:eastAsia="Courier10 BT" w:hAnsi="Arial" w:cs="Arial"/>
+          <w:color w:val="000000" w:themeColor="text1"/>
+          <w:sz w:val="20"/>
+          <w:szCs w:val="20"/>
+        </w:rPr>
+        <w:t xml:space="preserve">Funkcja </w:t>
+      </w:r>
+      <m:oMath>
+        <m:r>
+          <w:rPr>
+            <w:rFonts w:ascii="Cambria Math" w:eastAsia="Courier10 BT" w:hAnsi="Cambria Math" w:cs="Arial"/>
+            <w:color w:val="000000" w:themeColor="text1"/>
+            <w:sz w:val="20"/>
+            <w:szCs w:val="20"/>
+          </w:rPr>
+          <m:t>f(x)=x-1</m:t>
+        </m:r>
+      </m:oMath>
+    </w:p>
+    <w:p>
+      <w:pPr>
+        <w:ind w:left="1416"/>
+        <w:jc w:val="both"/>
+        <w:rPr>
+          <w:rFonts w:ascii="Arial" w:eastAsia="Courier10 BT" w:hAnsi="Arial" w:cs="Arial"/>
+          <w:color w:val="000000" w:themeColor="text1"/>
+          <w:sz w:val="20"/>
+          <w:szCs w:val="20"/>
+        </w:rPr>
+      </w:pPr>
+      <w:r>
+        <w:rPr>
+          <w:rFonts w:ascii="Arial" w:eastAsia="Courier10 BT" w:hAnsi="Arial" w:cs="Arial"/>
+          <w:color w:val="000000" w:themeColor="text1"/>
+          <w:sz w:val="20"/>
+          <w:szCs w:val="20"/>
+        </w:rPr>
+        <w:t>Liczba węzłów:1</w:t>
+      </w:r>
+      <w:r>
+        <w:rPr>
+          <w:rFonts w:ascii="Arial" w:eastAsia="Courier10 BT" w:hAnsi="Arial" w:cs="Arial"/>
+          <w:color w:val="000000" w:themeColor="text1"/>
+          <w:sz w:val="20"/>
+          <w:szCs w:val="20"/>
+        </w:rPr>
+        <w:tab/>
+      </w:r>
+      <w:r>
+        <w:rPr>
+          <w:rFonts w:ascii="Arial" w:eastAsia="Courier10 BT" w:hAnsi="Arial" w:cs="Arial"/>
+          <w:color w:val="000000" w:themeColor="text1"/>
+          <w:sz w:val="20"/>
+          <w:szCs w:val="20"/>
+        </w:rPr>
+        <w:tab/>
+      </w:r>
+      <w:r>
+        <w:rPr>
+          <w:rFonts w:ascii="Arial" w:eastAsia="Courier10 BT" w:hAnsi="Arial" w:cs="Arial"/>
+          <w:color w:val="000000" w:themeColor="text1"/>
+          <w:sz w:val="20"/>
+          <w:szCs w:val="20"/>
+        </w:rPr>
+        <w:tab/>
+      </w:r>
+      <w:r>
+        <w:rPr>
+          <w:rFonts w:ascii="Arial" w:eastAsia="Courier10 BT" w:hAnsi="Arial" w:cs="Arial"/>
+          <w:color w:val="000000" w:themeColor="text1"/>
+          <w:sz w:val="20"/>
+          <w:szCs w:val="20"/>
+        </w:rPr>
+        <w:tab/>
+      </w:r>
+      <w:r>
+        <w:rPr>
+          <w:rFonts w:ascii="Arial" w:eastAsia="Courier10 BT" w:hAnsi="Arial" w:cs="Arial"/>
+          <w:color w:val="000000" w:themeColor="text1"/>
+          <w:sz w:val="20"/>
+          <w:szCs w:val="20"/>
+        </w:rPr>
+        <w:tab/>
+        <w:t>Liczba węzłów:2</w:t>
+      </w:r>
+    </w:p>
+    <w:p>
+      <w:pPr>
+        <w:jc w:val="both"/>
+        <w:rPr>
+          <w:rFonts w:ascii="Arial" w:eastAsia="Courier10 BT" w:hAnsi="Arial" w:cs="Arial"/>
+          <w:color w:val="000000" w:themeColor="text1"/>
+          <w:sz w:val="20"/>
+          <w:szCs w:val="20"/>
+        </w:rPr>
+      </w:pPr>
+      <w:r>
+        <w:rPr>
+          <w:rFonts w:ascii="Arial" w:eastAsia="Courier10 BT" w:hAnsi="Arial" w:cs="Arial"/>
+          <w:color w:val="000000" w:themeColor="text1"/>
+          <w:sz w:val="20"/>
+          <w:szCs w:val="20"/>
+        </w:rPr>
+        <w:drawing>
+          <wp:inline distT="0" distB="0" distL="0" distR="0" wp14:anchorId="0D8728F4" wp14:editId="6CFBB669">
+            <wp:extent cx="3107018" cy="2295525"/>
+            <wp:effectExtent l="0" t="0" r="0" b="0"/>
+            <wp:docPr id="1" name="Obraz 1"/>
+            <wp:cNvGraphicFramePr>
+              <a:graphicFrameLocks xmlns:a="http://schemas.openxmlformats.org/drawingml/2006/main" noChangeAspect="1"/>
+            </wp:cNvGraphicFramePr>
+            <a:graphic xmlns:a="http://schemas.openxmlformats.org/drawingml/2006/main">
+              <a:graphicData uri="http://schemas.openxmlformats.org/drawingml/2006/picture">
+                <pic:pic xmlns:pic="http://schemas.openxmlformats.org/drawingml/2006/picture">
+                  <pic:nvPicPr>
+                    <pic:cNvPr id="1" name=""/>
+                    <pic:cNvPicPr/>
+                  </pic:nvPicPr>
+                  <pic:blipFill>
+                    <a:blip r:embed="rId5"/>
+                    <a:stretch>
+                      <a:fillRect/>
+                    </a:stretch>
+                  </pic:blipFill>
+                  <pic:spPr>
+                    <a:xfrm>
+                      <a:off x="0" y="0"/>
+                      <a:ext cx="3113472" cy="2300294"/>
+                    </a:xfrm>
+                    <a:prstGeom prst="rect">
+                      <a:avLst/>
+                    </a:prstGeom>
+                  </pic:spPr>
+                </pic:pic>
+              </a:graphicData>
+            </a:graphic>
+          </wp:inline>
+        </w:drawing>
+      </w:r>
+      <w:r>
+        <w:rPr>
+          <w:rFonts w:ascii="Arial" w:eastAsia="Courier10 BT" w:hAnsi="Arial" w:cs="Arial"/>
+          <w:color w:val="000000" w:themeColor="text1"/>
+          <w:sz w:val="20"/>
+          <w:szCs w:val="20"/>
+        </w:rPr>
+        <w:drawing>
+          <wp:inline distT="0" distB="0" distL="0" distR="0" wp14:anchorId="39418C3F" wp14:editId="74A99BEA">
+            <wp:extent cx="3093720" cy="2285701"/>
+            <wp:effectExtent l="0" t="0" r="0" b="635"/>
+            <wp:docPr id="2" name="Obraz 2"/>
+            <wp:cNvGraphicFramePr>
+              <a:graphicFrameLocks xmlns:a="http://schemas.openxmlformats.org/drawingml/2006/main" noChangeAspect="1"/>
+            </wp:cNvGraphicFramePr>
+            <a:graphic xmlns:a="http://schemas.openxmlformats.org/drawingml/2006/main">
+              <a:graphicData uri="http://schemas.openxmlformats.org/drawingml/2006/picture">
+                <pic:pic xmlns:pic="http://schemas.openxmlformats.org/drawingml/2006/picture">
+                  <pic:nvPicPr>
+                    <pic:cNvPr id="1" name=""/>
+                    <pic:cNvPicPr/>
+                  </pic:nvPicPr>
+                  <pic:blipFill>
+                    <a:blip r:embed="rId6"/>
+                    <a:stretch>
+                      <a:fillRect/>
+                    </a:stretch>
+                  </pic:blipFill>
+                  <pic:spPr>
+                    <a:xfrm>
+                      <a:off x="0" y="0"/>
+                      <a:ext cx="3109087" cy="2297055"/>
+                    </a:xfrm>
+                    <a:prstGeom prst="rect">
+                      <a:avLst/>
+                    </a:prstGeom>
+                  </pic:spPr>
+                </pic:pic>
+              </a:graphicData>
+            </a:graphic>
+          </wp:inline>
+        </w:drawing>
+      </w:r>
+    </w:p>
+    <w:p>
+      <w:pPr>
+        <w:jc w:val="both"/>
+        <w:rPr>
+          <w:rFonts w:ascii="Arial" w:eastAsia="Courier10 BT" w:hAnsi="Arial" w:cs="Arial"/>
+          <w:color w:val="000000" w:themeColor="text1"/>
+          <w:sz w:val="20"/>
+          <w:szCs w:val="20"/>
+        </w:rPr>
+      </w:pPr>
+    </w:p>
+    <w:p>
+      <w:pPr>
+        <w:jc w:val="both"/>
+        <w:rPr>
+          <w:rFonts w:ascii="Arial" w:eastAsia="Courier10 BT" w:hAnsi="Arial" w:cs="Arial"/>
+          <w:color w:val="000000" w:themeColor="text1"/>
+          <w:sz w:val="20"/>
+          <w:szCs w:val="20"/>
+        </w:rPr>
+      </w:pPr>
+    </w:p>
+    <w:p>
+      <w:pPr>
+        <w:jc w:val="both"/>
+        <w:rPr>
+          <w:rFonts w:ascii="Arial" w:eastAsia="Courier10 BT" w:hAnsi="Arial" w:cs="Arial"/>
+          <w:color w:val="000000" w:themeColor="text1"/>
+          <w:sz w:val="20"/>
+          <w:szCs w:val="20"/>
+        </w:rPr>
+      </w:pPr>
+      <w:r>
+        <w:rPr>
+          <w:rFonts w:ascii="Arial" w:eastAsia="Courier10 BT" w:hAnsi="Arial" w:cs="Arial"/>
+          <w:color w:val="000000" w:themeColor="text1"/>
+          <w:sz w:val="20"/>
+          <w:szCs w:val="20"/>
+        </w:rPr>
+        <w:t xml:space="preserve">Funkcja </w:t>
+      </w:r>
+      <m:oMath>
+        <m:r>
+          <w:rPr>
+            <w:rFonts w:ascii="Cambria Math" w:eastAsia="Courier10 BT" w:hAnsi="Cambria Math" w:cs="Arial"/>
+            <w:color w:val="000000" w:themeColor="text1"/>
+            <w:sz w:val="20"/>
+            <w:szCs w:val="20"/>
+          </w:rPr>
+          <m:t>f(x)=</m:t>
+        </m:r>
+        <m:r>
+          <w:rPr>
+            <w:rFonts w:ascii="Cambria Math" w:eastAsia="Courier10 BT" w:hAnsi="Cambria Math" w:cs="Arial"/>
+            <w:color w:val="000000" w:themeColor="text1"/>
+            <w:sz w:val="20"/>
+            <w:szCs w:val="20"/>
+          </w:rPr>
+          <m:t>|x|</m:t>
+        </m:r>
+      </m:oMath>
+    </w:p>
+    <w:p>
+      <w:pPr>
+        <w:ind w:left="708" w:firstLine="708"/>
+        <w:jc w:val="both"/>
+        <w:rPr>
+          <w:rFonts w:ascii="Arial" w:eastAsia="Courier10 BT" w:hAnsi="Arial" w:cs="Arial"/>
+          <w:color w:val="000000" w:themeColor="text1"/>
+          <w:sz w:val="20"/>
+          <w:szCs w:val="20"/>
+        </w:rPr>
+      </w:pPr>
+      <w:r>
+        <w:rPr>
+          <w:rFonts w:ascii="Arial" w:eastAsia="Courier10 BT" w:hAnsi="Arial" w:cs="Arial"/>
+          <w:color w:val="000000" w:themeColor="text1"/>
+          <w:sz w:val="20"/>
+          <w:szCs w:val="20"/>
+        </w:rPr>
+        <w:t>Liczba węzłów:3</w:t>
+      </w:r>
+      <w:r>
+        <w:rPr>
+          <w:rFonts w:ascii="Arial" w:eastAsia="Courier10 BT" w:hAnsi="Arial" w:cs="Arial"/>
+          <w:color w:val="000000" w:themeColor="text1"/>
+          <w:sz w:val="20"/>
+          <w:szCs w:val="20"/>
+        </w:rPr>
+        <w:t xml:space="preserve"> </w:t>
+      </w:r>
+      <w:r>
+        <w:rPr>
+          <w:rFonts w:ascii="Arial" w:eastAsia="Courier10 BT" w:hAnsi="Arial" w:cs="Arial"/>
+          <w:color w:val="000000" w:themeColor="text1"/>
+          <w:sz w:val="20"/>
+          <w:szCs w:val="20"/>
+        </w:rPr>
+        <w:tab/>
+      </w:r>
+      <w:r>
+        <w:rPr>
+          <w:rFonts w:ascii="Arial" w:eastAsia="Courier10 BT" w:hAnsi="Arial" w:cs="Arial"/>
+          <w:color w:val="000000" w:themeColor="text1"/>
+          <w:sz w:val="20"/>
+          <w:szCs w:val="20"/>
+        </w:rPr>
+        <w:tab/>
+      </w:r>
+      <w:r>
+        <w:rPr>
+          <w:rFonts w:ascii="Arial" w:eastAsia="Courier10 BT" w:hAnsi="Arial" w:cs="Arial"/>
+          <w:color w:val="000000" w:themeColor="text1"/>
+          <w:sz w:val="20"/>
+          <w:szCs w:val="20"/>
+        </w:rPr>
+        <w:tab/>
+      </w:r>
+      <w:r>
+        <w:rPr>
+          <w:rFonts w:ascii="Arial" w:eastAsia="Courier10 BT" w:hAnsi="Arial" w:cs="Arial"/>
+          <w:color w:val="000000" w:themeColor="text1"/>
+          <w:sz w:val="20"/>
+          <w:szCs w:val="20"/>
+        </w:rPr>
+        <w:tab/>
+      </w:r>
+      <w:r>
+        <w:rPr>
+          <w:rFonts w:ascii="Arial" w:eastAsia="Courier10 BT" w:hAnsi="Arial" w:cs="Arial"/>
+          <w:color w:val="000000" w:themeColor="text1"/>
+          <w:sz w:val="20"/>
+          <w:szCs w:val="20"/>
+        </w:rPr>
+        <w:tab/>
+      </w:r>
+      <w:r>
+        <w:rPr>
+          <w:rFonts w:ascii="Arial" w:eastAsia="Courier10 BT" w:hAnsi="Arial" w:cs="Arial"/>
+          <w:color w:val="000000" w:themeColor="text1"/>
+          <w:sz w:val="20"/>
+          <w:szCs w:val="20"/>
+        </w:rPr>
+        <w:t>Liczba węzłów:</w:t>
+      </w:r>
+      <w:r>
+        <w:rPr>
+          <w:rFonts w:ascii="Arial" w:eastAsia="Courier10 BT" w:hAnsi="Arial" w:cs="Arial"/>
+          <w:color w:val="000000" w:themeColor="text1"/>
+          <w:sz w:val="20"/>
+          <w:szCs w:val="20"/>
+        </w:rPr>
+        <w:t>8</w:t>
+      </w:r>
+    </w:p>
+    <w:p>
+      <w:pPr>
+        <w:jc w:val="both"/>
+        <w:rPr>
+          <w:noProof/>
+        </w:rPr>
+      </w:pPr>
+      <w:r>
+        <w:rPr>
+          <w:rFonts w:ascii="Arial" w:eastAsia="Courier10 BT" w:hAnsi="Arial" w:cs="Arial"/>
+          <w:color w:val="000000" w:themeColor="text1"/>
+          <w:sz w:val="20"/>
+          <w:szCs w:val="20"/>
+        </w:rPr>
+        <w:drawing>
+          <wp:inline distT="0" distB="0" distL="0" distR="0" wp14:anchorId="5DAAE3B0" wp14:editId="24FCA2BC">
+            <wp:extent cx="3151894" cy="2341245"/>
+            <wp:effectExtent l="0" t="0" r="0" b="1905"/>
+            <wp:docPr id="3" name="Obraz 3"/>
+            <wp:cNvGraphicFramePr>
+              <a:graphicFrameLocks xmlns:a="http://schemas.openxmlformats.org/drawingml/2006/main" noChangeAspect="1"/>
+            </wp:cNvGraphicFramePr>
+            <a:graphic xmlns:a="http://schemas.openxmlformats.org/drawingml/2006/main">
+              <a:graphicData uri="http://schemas.openxmlformats.org/drawingml/2006/picture">
+                <pic:pic xmlns:pic="http://schemas.openxmlformats.org/drawingml/2006/picture">
+                  <pic:nvPicPr>
+                    <pic:cNvPr id="1" name=""/>
+                    <pic:cNvPicPr/>
+                  </pic:nvPicPr>
+                  <pic:blipFill>
+                    <a:blip r:embed="rId7"/>
+                    <a:stretch>
+                      <a:fillRect/>
+                    </a:stretch>
+                  </pic:blipFill>
+                  <pic:spPr>
+                    <a:xfrm>
+                      <a:off x="0" y="0"/>
+                      <a:ext cx="3163250" cy="2349681"/>
+                    </a:xfrm>
+                    <a:prstGeom prst="rect">
+                      <a:avLst/>
+                    </a:prstGeom>
+                  </pic:spPr>
+                </pic:pic>
+              </a:graphicData>
+            </a:graphic>
+          </wp:inline>
+        </w:drawing>
+      </w:r>
+      <w:r>
+        <w:rPr>
+          <w:noProof/>
+        </w:rPr>
+        <w:t xml:space="preserve"> </w:t>
+      </w:r>
+      <w:r>
+        <w:rPr>
+          <w:rFonts w:ascii="Arial" w:eastAsia="Courier10 BT" w:hAnsi="Arial" w:cs="Arial"/>
+          <w:color w:val="000000" w:themeColor="text1"/>
+          <w:sz w:val="20"/>
+          <w:szCs w:val="20"/>
+        </w:rPr>
+        <w:drawing>
+          <wp:inline distT="0" distB="0" distL="0" distR="0" wp14:anchorId="0FED8C83" wp14:editId="33DE7B60">
+            <wp:extent cx="3060505" cy="2310765"/>
+            <wp:effectExtent l="0" t="0" r="6985" b="0"/>
+            <wp:docPr id="4" name="Obraz 4"/>
+            <wp:cNvGraphicFramePr>
+              <a:graphicFrameLocks xmlns:a="http://schemas.openxmlformats.org/drawingml/2006/main" noChangeAspect="1"/>
+            </wp:cNvGraphicFramePr>
+            <a:graphic xmlns:a="http://schemas.openxmlformats.org/drawingml/2006/main">
+              <a:graphicData uri="http://schemas.openxmlformats.org/drawingml/2006/picture">
+                <pic:pic xmlns:pic="http://schemas.openxmlformats.org/drawingml/2006/picture">
+                  <pic:nvPicPr>
+                    <pic:cNvPr id="1" name=""/>
+                    <pic:cNvPicPr/>
+                  </pic:nvPicPr>
+                  <pic:blipFill>
+                    <a:blip r:embed="rId8"/>
+                    <a:stretch>
+                      <a:fillRect/>
+                    </a:stretch>
+                  </pic:blipFill>
+                  <pic:spPr>
+                    <a:xfrm>
+                      <a:off x="0" y="0"/>
+                      <a:ext cx="3069310" cy="2317413"/>
+                    </a:xfrm>
+                    <a:prstGeom prst="rect">
+                      <a:avLst/>
+                    </a:prstGeom>
+                  </pic:spPr>
+                </pic:pic>
+              </a:graphicData>
+            </a:graphic>
+          </wp:inline>
+        </w:drawing>
+      </w:r>
+    </w:p>
+    <w:p>
+      <w:pPr>
+        <w:jc w:val="both"/>
+        <w:rPr>
+          <w:rFonts w:ascii="Arial" w:eastAsia="Courier10 BT" w:hAnsi="Arial" w:cs="Arial"/>
+          <w:color w:val="000000" w:themeColor="text1"/>
+          <w:sz w:val="20"/>
+          <w:szCs w:val="20"/>
+        </w:rPr>
+      </w:pPr>
+    </w:p>
+    <w:p>
+      <w:pPr>
+        <w:jc w:val="both"/>
+        <w:rPr>
+          <w:rFonts w:ascii="Arial" w:eastAsia="Courier10 BT" w:hAnsi="Arial" w:cs="Arial"/>
+          <w:color w:val="000000" w:themeColor="text1"/>
+          <w:sz w:val="20"/>
+          <w:szCs w:val="20"/>
+        </w:rPr>
+      </w:pPr>
+    </w:p>
+    <w:p>
+      <w:pPr>
+        <w:jc w:val="both"/>
+        <w:rPr>
+          <w:rFonts w:ascii="Arial" w:eastAsia="Courier10 BT" w:hAnsi="Arial" w:cs="Arial"/>
+          <w:color w:val="000000" w:themeColor="text1"/>
+          <w:sz w:val="20"/>
+          <w:szCs w:val="20"/>
+        </w:rPr>
+      </w:pPr>
+    </w:p>
+    <w:p>
+      <w:pPr>
+        <w:jc w:val="both"/>
+        <w:rPr>
+          <w:rFonts w:ascii="Arial" w:eastAsia="Courier10 BT" w:hAnsi="Arial" w:cs="Arial"/>
+          <w:color w:val="000000" w:themeColor="text1"/>
+          <w:sz w:val="20"/>
+          <w:szCs w:val="20"/>
+        </w:rPr>
+      </w:pPr>
+    </w:p>
+    <w:p>
+      <w:pPr>
+        <w:jc w:val="both"/>
+        <w:rPr>
+          <w:rFonts w:ascii="Arial" w:eastAsia="Courier10 BT" w:hAnsi="Arial" w:cs="Arial"/>
+          <w:color w:val="000000" w:themeColor="text1"/>
+          <w:sz w:val="20"/>
+          <w:szCs w:val="20"/>
+        </w:rPr>
+      </w:pPr>
+    </w:p>
+    <w:p>
+      <w:pPr>
+        <w:jc w:val="both"/>
+        <w:rPr>
+          <w:rFonts w:ascii="Arial" w:eastAsia="Courier10 BT" w:hAnsi="Arial" w:cs="Arial"/>
+          <w:color w:val="000000" w:themeColor="text1"/>
+          <w:sz w:val="20"/>
+          <w:szCs w:val="20"/>
+        </w:rPr>
+      </w:pPr>
+    </w:p>
+    <w:p>
+      <w:pPr>
+        <w:jc w:val="both"/>
+        <w:rPr>
+          <w:rFonts w:ascii="Arial" w:eastAsia="Courier10 BT" w:hAnsi="Arial" w:cs="Arial"/>
+          <w:color w:val="000000" w:themeColor="text1"/>
+          <w:sz w:val="20"/>
+          <w:szCs w:val="20"/>
+        </w:rPr>
+      </w:pPr>
+    </w:p>
+    <w:p>
+      <w:pPr>
+        <w:jc w:val="both"/>
+        <w:rPr>
+          <w:rFonts w:ascii="Arial" w:eastAsia="Courier10 BT" w:hAnsi="Arial" w:cs="Arial"/>
+          <w:color w:val="000000" w:themeColor="text1"/>
+          <w:sz w:val="20"/>
+          <w:szCs w:val="20"/>
+        </w:rPr>
+      </w:pPr>
+    </w:p>
+    <w:p>
+      <w:pPr>
+        <w:jc w:val="both"/>
+        <w:rPr>
+          <w:rFonts w:ascii="Arial" w:eastAsia="Courier10 BT" w:hAnsi="Arial" w:cs="Arial"/>
+          <w:color w:val="000000" w:themeColor="text1"/>
+          <w:sz w:val="20"/>
+          <w:szCs w:val="20"/>
+        </w:rPr>
+      </w:pPr>
+    </w:p>
+    <w:p>
+      <w:pPr>
+        <w:jc w:val="both"/>
+        <w:rPr>
+          <w:rFonts w:ascii="Arial" w:eastAsia="Courier10 BT" w:hAnsi="Arial" w:cs="Arial"/>
+          <w:color w:val="000000" w:themeColor="text1"/>
+          <w:sz w:val="20"/>
+          <w:szCs w:val="20"/>
+        </w:rPr>
+      </w:pPr>
+    </w:p>
+    <w:p>
+      <w:pPr>
+        <w:jc w:val="both"/>
+        <w:rPr>
+          <w:rFonts w:ascii="Arial" w:eastAsia="Courier10 BT" w:hAnsi="Arial" w:cs="Arial"/>
+          <w:color w:val="000000" w:themeColor="text1"/>
+          <w:sz w:val="20"/>
+          <w:szCs w:val="20"/>
+        </w:rPr>
+      </w:pPr>
+      <w:r>
+        <w:rPr>
+          <w:rFonts w:ascii="Arial" w:eastAsia="Courier10 BT" w:hAnsi="Arial" w:cs="Arial"/>
+          <w:color w:val="000000" w:themeColor="text1"/>
+          <w:sz w:val="20"/>
+          <w:szCs w:val="20"/>
+        </w:rPr>
+        <w:lastRenderedPageBreak/>
+        <w:t xml:space="preserve">Funkcja </w:t>
+      </w:r>
+      <m:oMath>
+        <m:r>
+          <w:rPr>
+            <w:rFonts w:ascii="Cambria Math" w:eastAsia="Courier10 BT" w:hAnsi="Cambria Math" w:cs="Arial"/>
+            <w:color w:val="000000" w:themeColor="text1"/>
+            <w:sz w:val="20"/>
+            <w:szCs w:val="20"/>
+          </w:rPr>
+          <m:t>f(x)=</m:t>
+        </m:r>
+        <m:r>
+          <w:rPr>
+            <w:rFonts w:ascii="Cambria Math" w:eastAsia="Courier10 BT" w:hAnsi="Cambria Math" w:cs="Arial"/>
+            <w:color w:val="000000" w:themeColor="text1"/>
+            <w:sz w:val="20"/>
+            <w:szCs w:val="20"/>
+          </w:rPr>
+          <m:t>cos(x)*(x-1)</m:t>
+        </m:r>
+      </m:oMath>
+    </w:p>
+    <w:p>
+      <w:pPr>
+        <w:jc w:val="both"/>
+        <w:rPr>
+          <w:rFonts w:ascii="Arial" w:eastAsia="Courier10 BT" w:hAnsi="Arial" w:cs="Arial"/>
+          <w:color w:val="000000" w:themeColor="text1"/>
+          <w:sz w:val="20"/>
+          <w:szCs w:val="20"/>
+        </w:rPr>
+      </w:pPr>
+      <w:r>
+        <w:rPr>
+          <w:rFonts w:ascii="Arial" w:eastAsia="Courier10 BT" w:hAnsi="Arial" w:cs="Arial"/>
+          <w:color w:val="000000" w:themeColor="text1"/>
+          <w:sz w:val="20"/>
+          <w:szCs w:val="20"/>
+        </w:rPr>
+        <w:t>Liczba węzłów:5</w:t>
+      </w:r>
+      <w:r>
+        <w:rPr>
+          <w:rFonts w:ascii="Arial" w:eastAsia="Courier10 BT" w:hAnsi="Arial" w:cs="Arial"/>
+          <w:color w:val="000000" w:themeColor="text1"/>
+          <w:sz w:val="20"/>
+          <w:szCs w:val="20"/>
+        </w:rPr>
+        <w:tab/>
+      </w:r>
+      <w:r>
+        <w:rPr>
+          <w:rFonts w:ascii="Arial" w:eastAsia="Courier10 BT" w:hAnsi="Arial" w:cs="Arial"/>
+          <w:color w:val="000000" w:themeColor="text1"/>
+          <w:sz w:val="20"/>
+          <w:szCs w:val="20"/>
+        </w:rPr>
+        <w:tab/>
+      </w:r>
+      <w:r>
+        <w:rPr>
+          <w:rFonts w:ascii="Arial" w:eastAsia="Courier10 BT" w:hAnsi="Arial" w:cs="Arial"/>
+          <w:color w:val="000000" w:themeColor="text1"/>
+          <w:sz w:val="20"/>
+          <w:szCs w:val="20"/>
+        </w:rPr>
+        <w:tab/>
+      </w:r>
+      <w:r>
+        <w:rPr>
+          <w:rFonts w:ascii="Arial" w:eastAsia="Courier10 BT" w:hAnsi="Arial" w:cs="Arial"/>
+          <w:color w:val="000000" w:themeColor="text1"/>
+          <w:sz w:val="20"/>
+          <w:szCs w:val="20"/>
+        </w:rPr>
+        <w:tab/>
+      </w:r>
+      <w:r>
+        <w:rPr>
+          <w:rFonts w:ascii="Arial" w:eastAsia="Courier10 BT" w:hAnsi="Arial" w:cs="Arial"/>
+          <w:color w:val="000000" w:themeColor="text1"/>
+          <w:sz w:val="20"/>
+          <w:szCs w:val="20"/>
+        </w:rPr>
+        <w:tab/>
+      </w:r>
+      <w:r>
+        <w:rPr>
+          <w:rFonts w:ascii="Arial" w:eastAsia="Courier10 BT" w:hAnsi="Arial" w:cs="Arial"/>
+          <w:color w:val="000000" w:themeColor="text1"/>
+          <w:sz w:val="20"/>
+          <w:szCs w:val="20"/>
+        </w:rPr>
+        <w:tab/>
+      </w:r>
+      <w:r>
+        <w:rPr>
+          <w:rFonts w:ascii="Arial" w:eastAsia="Courier10 BT" w:hAnsi="Arial" w:cs="Arial"/>
+          <w:color w:val="000000" w:themeColor="text1"/>
+          <w:sz w:val="20"/>
+          <w:szCs w:val="20"/>
+        </w:rPr>
+        <w:tab/>
+        <w:t>Liczba węzłów:15</w:t>
+      </w:r>
+    </w:p>
+    <w:p>
+      <w:pPr>
+        <w:jc w:val="both"/>
+        <w:rPr>
+          <w:rFonts w:ascii="Arial" w:eastAsia="Courier10 BT" w:hAnsi="Arial" w:cs="Arial"/>
+          <w:color w:val="000000" w:themeColor="text1"/>
+          <w:sz w:val="20"/>
+          <w:szCs w:val="20"/>
+        </w:rPr>
+      </w:pPr>
+      <w:r>
+        <w:rPr>
+          <w:rFonts w:ascii="Arial" w:eastAsia="Courier10 BT" w:hAnsi="Arial" w:cs="Arial"/>
+          <w:color w:val="000000" w:themeColor="text1"/>
+          <w:sz w:val="20"/>
+          <w:szCs w:val="20"/>
+        </w:rPr>
+        <w:drawing>
+          <wp:inline distT="0" distB="0" distL="0" distR="0" wp14:anchorId="19935215" wp14:editId="4AECF1EB">
+            <wp:extent cx="3078480" cy="2294968"/>
+            <wp:effectExtent l="0" t="0" r="7620" b="0"/>
+            <wp:docPr id="6" name="Obraz 6"/>
+            <wp:cNvGraphicFramePr>
+              <a:graphicFrameLocks xmlns:a="http://schemas.openxmlformats.org/drawingml/2006/main" noChangeAspect="1"/>
+            </wp:cNvGraphicFramePr>
+            <a:graphic xmlns:a="http://schemas.openxmlformats.org/drawingml/2006/main">
+              <a:graphicData uri="http://schemas.openxmlformats.org/drawingml/2006/picture">
+                <pic:pic xmlns:pic="http://schemas.openxmlformats.org/drawingml/2006/picture">
+                  <pic:nvPicPr>
+                    <pic:cNvPr id="1" name=""/>
+                    <pic:cNvPicPr/>
+                  </pic:nvPicPr>
+                  <pic:blipFill>
+                    <a:blip r:embed="rId9"/>
+                    <a:stretch>
+                      <a:fillRect/>
+                    </a:stretch>
+                  </pic:blipFill>
+                  <pic:spPr>
+                    <a:xfrm>
+                      <a:off x="0" y="0"/>
+                      <a:ext cx="3093616" cy="2306251"/>
+                    </a:xfrm>
+                    <a:prstGeom prst="rect">
+                      <a:avLst/>
+                    </a:prstGeom>
+                  </pic:spPr>
+                </pic:pic>
+              </a:graphicData>
+            </a:graphic>
+          </wp:inline>
+        </w:drawing>
+      </w:r>
+      <w:r>
+        <w:rPr>
+          <w:noProof/>
+        </w:rPr>
+        <w:t xml:space="preserve"> </w:t>
+      </w:r>
+      <w:r>
+        <w:rPr>
+          <w:rFonts w:ascii="Arial" w:eastAsia="Courier10 BT" w:hAnsi="Arial" w:cs="Arial"/>
+          <w:color w:val="000000" w:themeColor="text1"/>
+          <w:sz w:val="20"/>
+          <w:szCs w:val="20"/>
+        </w:rPr>
+        <w:drawing>
+          <wp:inline distT="0" distB="0" distL="0" distR="0" wp14:anchorId="7ECFE3E8" wp14:editId="467C0756">
+            <wp:extent cx="3108960" cy="2317690"/>
+            <wp:effectExtent l="0" t="0" r="0" b="6985"/>
+            <wp:docPr id="7" name="Obraz 7"/>
+            <wp:cNvGraphicFramePr>
+              <a:graphicFrameLocks xmlns:a="http://schemas.openxmlformats.org/drawingml/2006/main" noChangeAspect="1"/>
+            </wp:cNvGraphicFramePr>
+            <a:graphic xmlns:a="http://schemas.openxmlformats.org/drawingml/2006/main">
+              <a:graphicData uri="http://schemas.openxmlformats.org/drawingml/2006/picture">
+                <pic:pic xmlns:pic="http://schemas.openxmlformats.org/drawingml/2006/picture">
+                  <pic:nvPicPr>
+                    <pic:cNvPr id="1" name=""/>
+                    <pic:cNvPicPr/>
+                  </pic:nvPicPr>
+                  <pic:blipFill>
+                    <a:blip r:embed="rId10"/>
+                    <a:stretch>
+                      <a:fillRect/>
+                    </a:stretch>
+                  </pic:blipFill>
+                  <pic:spPr>
+                    <a:xfrm>
+                      <a:off x="0" y="0"/>
+                      <a:ext cx="3124660" cy="2329394"/>
+                    </a:xfrm>
+                    <a:prstGeom prst="rect">
+                      <a:avLst/>
+                    </a:prstGeom>
+                  </pic:spPr>
+                </pic:pic>
+              </a:graphicData>
+            </a:graphic>
+          </wp:inline>
+        </w:drawing>
+      </w:r>
+    </w:p>
+    <w:p>
+      <w:pPr>
+        <w:jc w:val="both"/>
+        <w:rPr>
+          <w:rFonts w:ascii="Arial" w:eastAsia="Courier10 BT" w:hAnsi="Arial" w:cs="Arial"/>
+          <w:color w:val="000000" w:themeColor="text1"/>
+          <w:sz w:val="20"/>
+          <w:szCs w:val="20"/>
+        </w:rPr>
+      </w:pPr>
+      <w:r>
+        <w:rPr>
+          <w:rFonts w:ascii="Arial" w:eastAsia="Courier10 BT" w:hAnsi="Arial" w:cs="Arial"/>
+          <w:color w:val="000000" w:themeColor="text1"/>
+          <w:sz w:val="20"/>
+          <w:szCs w:val="20"/>
+        </w:rPr>
+        <w:t xml:space="preserve">Funkcja </w:t>
+      </w:r>
+      <m:oMath>
+        <m:r>
+          <w:rPr>
+            <w:rFonts w:ascii="Cambria Math" w:eastAsia="Courier10 BT" w:hAnsi="Cambria Math" w:cs="Arial"/>
+            <w:color w:val="000000" w:themeColor="text1"/>
+            <w:sz w:val="20"/>
+            <w:szCs w:val="20"/>
+          </w:rPr>
+          <m:t>f(x)=</m:t>
+        </m:r>
+        <m:r>
+          <w:rPr>
+            <w:rFonts w:ascii="Cambria Math" w:eastAsia="Courier10 BT" w:hAnsi="Cambria Math" w:cs="Arial"/>
+            <w:color w:val="000000" w:themeColor="text1"/>
+            <w:sz w:val="20"/>
+            <w:szCs w:val="20"/>
+          </w:rPr>
+          <m:t>|4cos(x)-3|</m:t>
+        </m:r>
+      </m:oMath>
+    </w:p>
+    <w:p>
+      <w:pPr>
+        <w:jc w:val="both"/>
+        <w:rPr>
+          <w:rFonts w:ascii="Arial" w:eastAsia="Courier10 BT" w:hAnsi="Arial" w:cs="Arial"/>
+          <w:color w:val="000000" w:themeColor="text1"/>
+          <w:sz w:val="20"/>
+          <w:szCs w:val="20"/>
+        </w:rPr>
+      </w:pPr>
+      <w:r>
+        <w:rPr>
+          <w:rFonts w:ascii="Arial" w:eastAsia="Courier10 BT" w:hAnsi="Arial" w:cs="Arial"/>
+          <w:color w:val="000000" w:themeColor="text1"/>
+          <w:sz w:val="20"/>
+          <w:szCs w:val="20"/>
+        </w:rPr>
+        <w:t>Liczba węzłów:</w:t>
+      </w:r>
+      <w:r>
+        <w:rPr>
+          <w:rFonts w:ascii="Arial" w:eastAsia="Courier10 BT" w:hAnsi="Arial" w:cs="Arial"/>
+          <w:color w:val="000000" w:themeColor="text1"/>
+          <w:sz w:val="20"/>
+          <w:szCs w:val="20"/>
+        </w:rPr>
+        <w:t>6</w:t>
+      </w:r>
+      <w:r>
+        <w:rPr>
+          <w:rFonts w:ascii="Arial" w:eastAsia="Courier10 BT" w:hAnsi="Arial" w:cs="Arial"/>
+          <w:color w:val="000000" w:themeColor="text1"/>
+          <w:sz w:val="20"/>
+          <w:szCs w:val="20"/>
+        </w:rPr>
+        <w:tab/>
+      </w:r>
+      <w:r>
+        <w:rPr>
+          <w:rFonts w:ascii="Arial" w:eastAsia="Courier10 BT" w:hAnsi="Arial" w:cs="Arial"/>
+          <w:color w:val="000000" w:themeColor="text1"/>
+          <w:sz w:val="20"/>
+          <w:szCs w:val="20"/>
+        </w:rPr>
+        <w:tab/>
+      </w:r>
+      <w:r>
+        <w:rPr>
+          <w:rFonts w:ascii="Arial" w:eastAsia="Courier10 BT" w:hAnsi="Arial" w:cs="Arial"/>
+          <w:color w:val="000000" w:themeColor="text1"/>
+          <w:sz w:val="20"/>
+          <w:szCs w:val="20"/>
+        </w:rPr>
+        <w:tab/>
+      </w:r>
+      <w:r>
+        <w:rPr>
+          <w:rFonts w:ascii="Arial" w:eastAsia="Courier10 BT" w:hAnsi="Arial" w:cs="Arial"/>
+          <w:color w:val="000000" w:themeColor="text1"/>
+          <w:sz w:val="20"/>
+          <w:szCs w:val="20"/>
+        </w:rPr>
+        <w:tab/>
+      </w:r>
+      <w:r>
+        <w:rPr>
+          <w:rFonts w:ascii="Arial" w:eastAsia="Courier10 BT" w:hAnsi="Arial" w:cs="Arial"/>
+          <w:color w:val="000000" w:themeColor="text1"/>
+          <w:sz w:val="20"/>
+          <w:szCs w:val="20"/>
+        </w:rPr>
+        <w:tab/>
+      </w:r>
+      <w:r>
+        <w:rPr>
+          <w:rFonts w:ascii="Arial" w:eastAsia="Courier10 BT" w:hAnsi="Arial" w:cs="Arial"/>
+          <w:color w:val="000000" w:themeColor="text1"/>
+          <w:sz w:val="20"/>
+          <w:szCs w:val="20"/>
+        </w:rPr>
+        <w:tab/>
+      </w:r>
+      <w:r>
+        <w:rPr>
+          <w:rFonts w:ascii="Arial" w:eastAsia="Courier10 BT" w:hAnsi="Arial" w:cs="Arial"/>
+          <w:color w:val="000000" w:themeColor="text1"/>
+          <w:sz w:val="20"/>
+          <w:szCs w:val="20"/>
+        </w:rPr>
+        <w:tab/>
+      </w:r>
+      <w:r>
+        <w:rPr>
+          <w:rFonts w:ascii="Arial" w:eastAsia="Courier10 BT" w:hAnsi="Arial" w:cs="Arial"/>
+          <w:color w:val="000000" w:themeColor="text1"/>
+          <w:sz w:val="20"/>
+          <w:szCs w:val="20"/>
+        </w:rPr>
+        <w:t>Liczba węzłów:</w:t>
+      </w:r>
+      <w:r>
+        <w:rPr>
+          <w:rFonts w:ascii="Arial" w:eastAsia="Courier10 BT" w:hAnsi="Arial" w:cs="Arial"/>
+          <w:color w:val="000000" w:themeColor="text1"/>
+          <w:sz w:val="20"/>
+          <w:szCs w:val="20"/>
+        </w:rPr>
+        <w:t>18</w:t>
+      </w:r>
+    </w:p>
+    <w:p>
+      <w:pPr>
+        <w:jc w:val="both"/>
+        <w:rPr>
+          <w:rFonts w:ascii="Arial" w:eastAsia="Courier10 BT" w:hAnsi="Arial" w:cs="Arial"/>
+          <w:b/>
+          <w:bCs/>
+          <w:color w:val="000000" w:themeColor="text1"/>
+          <w:sz w:val="20"/>
+          <w:szCs w:val="20"/>
+        </w:rPr>
+      </w:pPr>
+      <w:r>
+        <w:rPr>
+          <w:rFonts w:ascii="Arial" w:eastAsia="Courier10 BT" w:hAnsi="Arial" w:cs="Arial"/>
+          <w:b/>
+          <w:bCs/>
+          <w:color w:val="000000" w:themeColor="text1"/>
+          <w:sz w:val="20"/>
+          <w:szCs w:val="20"/>
+        </w:rPr>
+        <w:drawing>
+          <wp:inline distT="0" distB="0" distL="0" distR="0" wp14:anchorId="2A27737C" wp14:editId="3011CF20">
+            <wp:extent cx="3046884" cy="2356485"/>
+            <wp:effectExtent l="0" t="0" r="1270" b="5715"/>
+            <wp:docPr id="8" name="Obraz 8"/>
+            <wp:cNvGraphicFramePr>
+              <a:graphicFrameLocks xmlns:a="http://schemas.openxmlformats.org/drawingml/2006/main" noChangeAspect="1"/>
+            </wp:cNvGraphicFramePr>
+            <a:graphic xmlns:a="http://schemas.openxmlformats.org/drawingml/2006/main">
+              <a:graphicData uri="http://schemas.openxmlformats.org/drawingml/2006/picture">
+                <pic:pic xmlns:pic="http://schemas.openxmlformats.org/drawingml/2006/picture">
+                  <pic:nvPicPr>
+                    <pic:cNvPr id="1" name=""/>
+                    <pic:cNvPicPr/>
+                  </pic:nvPicPr>
+                  <pic:blipFill>
+                    <a:blip r:embed="rId11"/>
+                    <a:stretch>
+                      <a:fillRect/>
+                    </a:stretch>
+                  </pic:blipFill>
+                  <pic:spPr>
+                    <a:xfrm>
+                      <a:off x="0" y="0"/>
+                      <a:ext cx="3055438" cy="2363101"/>
+                    </a:xfrm>
+                    <a:prstGeom prst="rect">
+                      <a:avLst/>
+                    </a:prstGeom>
+                  </pic:spPr>
+                </pic:pic>
+              </a:graphicData>
+            </a:graphic>
+          </wp:inline>
+        </w:drawing>
+      </w:r>
+      <w:r>
+        <w:rPr>
+          <w:noProof/>
+        </w:rPr>
+        <w:t xml:space="preserve"> </w:t>
+      </w:r>
+      <w:r>
+        <w:rPr>
+          <w:rFonts w:ascii="Arial" w:eastAsia="Courier10 BT" w:hAnsi="Arial" w:cs="Arial"/>
+          <w:b/>
+          <w:bCs/>
+          <w:color w:val="000000" w:themeColor="text1"/>
+          <w:sz w:val="20"/>
+          <w:szCs w:val="20"/>
+        </w:rPr>
+        <w:drawing>
+          <wp:inline distT="0" distB="0" distL="0" distR="0" wp14:anchorId="0A0E231D" wp14:editId="26AAEDA8">
+            <wp:extent cx="3126740" cy="2339391"/>
+            <wp:effectExtent l="0" t="0" r="0" b="3810"/>
+            <wp:docPr id="9" name="Obraz 9"/>
+            <wp:cNvGraphicFramePr>
+              <a:graphicFrameLocks xmlns:a="http://schemas.openxmlformats.org/drawingml/2006/main" noChangeAspect="1"/>
+            </wp:cNvGraphicFramePr>
+            <a:graphic xmlns:a="http://schemas.openxmlformats.org/drawingml/2006/main">
+              <a:graphicData uri="http://schemas.openxmlformats.org/drawingml/2006/picture">
+                <pic:pic xmlns:pic="http://schemas.openxmlformats.org/drawingml/2006/picture">
+                  <pic:nvPicPr>
+                    <pic:cNvPr id="1" name=""/>
+                    <pic:cNvPicPr/>
+                  </pic:nvPicPr>
+                  <pic:blipFill>
+                    <a:blip r:embed="rId12"/>
+                    <a:stretch>
+                      <a:fillRect/>
+                    </a:stretch>
+                  </pic:blipFill>
+                  <pic:spPr>
+                    <a:xfrm>
+                      <a:off x="0" y="0"/>
+                      <a:ext cx="3140971" cy="2350038"/>
+                    </a:xfrm>
+                    <a:prstGeom prst="rect">
+                      <a:avLst/>
+                    </a:prstGeom>
+                  </pic:spPr>
+                </pic:pic>
+              </a:graphicData>
+            </a:graphic>
+          </wp:inline>
+        </w:drawing>
+      </w:r>
+    </w:p>
+    <w:p>
+      <w:pPr>
+        <w:jc w:val="both"/>
+        <w:rPr>
+          <w:rFonts w:ascii="Arial" w:eastAsia="Courier10 BT" w:hAnsi="Arial" w:cs="Arial"/>
+          <w:b/>
+          <w:bCs/>
+          <w:color w:val="000000" w:themeColor="text1"/>
+          <w:sz w:val="20"/>
+          <w:szCs w:val="20"/>
+        </w:rPr>
+      </w:pPr>
+      <w:r>
+        <w:rPr>
+          <w:rFonts w:ascii="Arial" w:eastAsia="Courier10 BT" w:hAnsi="Arial" w:cs="Arial"/>
+          <w:b/>
+          <w:bCs/>
+          <w:color w:val="000000" w:themeColor="text1"/>
+          <w:sz w:val="20"/>
+          <w:szCs w:val="20"/>
+        </w:rPr>
+        <w:t>Wnioski</w:t>
+      </w:r>
+    </w:p>
+    <w:p>
+      <w:pPr>
+        <w:pStyle w:val="Akapitzlist"/>
+        <w:numPr>
+          <w:ilvl w:val="0"/>
+          <w:numId w:val="2"/>
+        </w:numPr>
+      </w:pPr>
+      <w:r>
+        <w:rPr>
+          <w:rFonts w:ascii="Arial" w:hAnsi="Arial" w:cs="Arial"/>
+          <w:color w:val="000000" w:themeColor="text1"/>
+          <w:sz w:val="20"/>
+          <w:szCs w:val="20"/>
+        </w:rPr>
+        <w:t xml:space="preserve">Testowana metoda </w:t>
+      </w:r>
+      <w:r>
+        <w:rPr>
+          <w:rFonts w:ascii="Arial" w:hAnsi="Arial" w:cs="Arial"/>
+          <w:color w:val="000000" w:themeColor="text1"/>
+          <w:sz w:val="20"/>
+          <w:szCs w:val="20"/>
+        </w:rPr>
+        <w:t>jest uniwersalna, gdyż możemy zastosować ją do dowolnej funkcji.</w:t>
+      </w:r>
+    </w:p>
+    <w:p>
+      <w:pPr>
+        <w:pStyle w:val="Akapitzlist"/>
+        <w:numPr>
+          <w:ilvl w:val="0"/>
+          <w:numId w:val="2"/>
+        </w:numPr>
+      </w:pPr>
+      <w:r>
+        <w:rPr>
+          <w:rFonts w:ascii="Arial" w:hAnsi="Arial" w:cs="Arial"/>
+          <w:color w:val="000000" w:themeColor="text1"/>
+          <w:sz w:val="20"/>
+          <w:szCs w:val="20"/>
+        </w:rPr>
+        <w:t>Wyznaczana funkcja jest tym dokładniejsza, im większa jest liczba węzłów.</w:t>
+      </w:r>
+    </w:p>
+    <w:p>
+      <w:pPr>
+        <w:pStyle w:val="Akapitzlist"/>
+        <w:numPr>
+          <w:ilvl w:val="0"/>
+          <w:numId w:val="2"/>
+        </w:numPr>
+      </w:pPr>
+      <w:r>
+        <w:rPr>
+          <w:rFonts w:ascii="Arial" w:hAnsi="Arial" w:cs="Arial"/>
+          <w:color w:val="000000" w:themeColor="text1"/>
+          <w:sz w:val="20"/>
+          <w:szCs w:val="20"/>
+        </w:rPr>
+        <w:t>Dla funkcji liniowej wystarczą 2 węzły, a dla pozostałych, co najmniej 3.</w:t>
+      </w:r>
+    </w:p>
+    <w:p>
+      <w:pPr>
+        <w:pStyle w:val="Akapitzlist"/>
+        <w:numPr>
+          <w:ilvl w:val="0"/>
+          <w:numId w:val="2"/>
+        </w:numPr>
+      </w:pPr>
+      <w:r>
+        <w:rPr>
+          <w:rFonts w:ascii="Arial" w:hAnsi="Arial" w:cs="Arial"/>
+          <w:color w:val="000000" w:themeColor="text1"/>
+          <w:sz w:val="20"/>
+          <w:szCs w:val="20"/>
+        </w:rPr>
+        <w:t>Dla bardziej złożonych funkcji, liczba potrzebnych węzłów jest większa.</w:t>
       </w:r>
     </w:p>
     <w:sectPr>
       <w:pgSz w:w="11906" w:h="16838"/>
-      <w:pgMar w:top="1417" w:right="1417" w:bottom="1417" w:left="1417" w:header="708" w:footer="708" w:gutter="0"/>
+      <w:pgMar w:top="850" w:right="850" w:bottom="850" w:left="850" w:header="708" w:footer="708" w:gutter="0"/>
       <w:cols w:space="708"/>
-      <w:docGrid w:linePitch="360"/>
     </w:sectPr>
   </w:body>
 </w:document>
+</file>
+
+<file path=word/numbering.xml><?xml version="1.0" encoding="utf-8"?>
+<w:numbering xmlns:wpc="http://schemas.microsoft.com/office/word/2010/wordprocessingCanvas" xmlns:cx="http://schemas.microsoft.com/office/drawing/2014/chartex" xmlns:cx1="http://schemas.microsoft.com/office/drawing/2015/9/8/chartex" xmlns:cx2="http://schemas.microsoft.com/office/drawing/2015/10/21/chartex" xmlns:cx3="http://schemas.microsoft.com/office/drawing/2016/5/9/chartex" xmlns:cx4="http://schemas.microsoft.com/office/drawing/2016/5/10/chartex" xmlns:cx5="http://schemas.microsoft.com/office/drawing/2016/5/11/chartex" xmlns:cx6="http://schemas.microsoft.com/office/drawing/2016/5/12/chartex" xmlns:cx7="http://schemas.microsoft.com/office/drawing/2016/5/13/chartex" xmlns:cx8="http://schemas.microsoft.com/office/drawing/2016/5/14/chartex" xmlns:mc="http://schemas.openxmlformats.org/markup-compatibility/2006" xmlns:aink="http://schemas.microsoft.com/office/drawing/2016/ink" xmlns:am3d="http://schemas.microsoft.com/office/drawing/2017/model3d" xmlns:o="urn:schemas-microsoft-com:office:office" xmlns:oel="http://schemas.microsoft.com/office/2019/extlst" xmlns:r="http://schemas.openxmlformats.org/officeDocument/2006/relationships" xmlns:m="http://schemas.openxmlformats.org/officeDocument/2006/math" xmlns:v="urn:schemas-microsoft-com:vml" xmlns:wp14="http://schemas.microsoft.com/office/word/2010/wordprocessingDrawing" xmlns:wp="http://schemas.openxmlformats.org/drawingml/2006/wordprocessingDrawing" xmlns:w10="urn:schemas-microsoft-com:office:word" xmlns:w="http://schemas.openxmlformats.org/wordprocessingml/2006/main" xmlns:w14="http://schemas.microsoft.com/office/word/2010/wordml" xmlns:w15="http://schemas.microsoft.com/office/word/2012/wordml" xmlns:w16cex="http://schemas.microsoft.com/office/word/2018/wordml/cex" xmlns:w16cid="http://schemas.microsoft.com/office/word/2016/wordml/cid" xmlns:w16="http://schemas.microsoft.com/office/word/2018/wordml" xmlns:w16sdtdh="http://schemas.microsoft.com/office/word/2020/wordml/sdtdatahash" xmlns:w16se="http://schemas.microsoft.com/office/word/2015/wordml/symex" xmlns:wpg="http://schemas.microsoft.com/office/word/2010/wordprocessingGroup" xmlns:wpi="http://schemas.microsoft.com/office/word/2010/wordprocessingInk" xmlns:wne="http://schemas.microsoft.com/office/word/2006/wordml" xmlns:wps="http://schemas.microsoft.com/office/word/2010/wordprocessingShape" mc:Ignorable="w14 w15 w16se w16cid w16 w16cex w16sdtdh wp14">
+  <w:abstractNum w:abstractNumId="0" w15:restartNumberingAfterBreak="0">
+    <w:nsid w:val="35D558F9"/>
+    <w:multiLevelType w:val="hybridMultilevel"/>
+    <w:tmpl w:val="2BCC9744"/>
+    <w:lvl w:ilvl="0" w:tplc="0415000F">
+      <w:start w:val="1"/>
+      <w:numFmt w:val="decimal"/>
+      <w:lvlText w:val="%1."/>
+      <w:lvlJc w:val="left"/>
+      <w:pPr>
+        <w:ind w:left="720" w:hanging="360"/>
+      </w:pPr>
+      <w:rPr>
+        <w:rFonts w:hint="default"/>
+      </w:rPr>
+    </w:lvl>
+    <w:lvl w:ilvl="1" w:tplc="04150019" w:tentative="1">
+      <w:start w:val="1"/>
+      <w:numFmt w:val="lowerLetter"/>
+      <w:lvlText w:val="%2."/>
+      <w:lvlJc w:val="left"/>
+      <w:pPr>
+        <w:ind w:left="1440" w:hanging="360"/>
+      </w:pPr>
+    </w:lvl>
+    <w:lvl w:ilvl="2" w:tplc="0415001B" w:tentative="1">
+      <w:start w:val="1"/>
+      <w:numFmt w:val="lowerRoman"/>
+      <w:lvlText w:val="%3."/>
+      <w:lvlJc w:val="right"/>
+      <w:pPr>
+        <w:ind w:left="2160" w:hanging="180"/>
+      </w:pPr>
+    </w:lvl>
+    <w:lvl w:ilvl="3" w:tplc="0415000F" w:tentative="1">
+      <w:start w:val="1"/>
+      <w:numFmt w:val="decimal"/>
+      <w:lvlText w:val="%4."/>
+      <w:lvlJc w:val="left"/>
+      <w:pPr>
+        <w:ind w:left="2880" w:hanging="360"/>
+      </w:pPr>
+    </w:lvl>
+    <w:lvl w:ilvl="4" w:tplc="04150019" w:tentative="1">
+      <w:start w:val="1"/>
+      <w:numFmt w:val="lowerLetter"/>
+      <w:lvlText w:val="%5."/>
+      <w:lvlJc w:val="left"/>
+      <w:pPr>
+        <w:ind w:left="3600" w:hanging="360"/>
+      </w:pPr>
+    </w:lvl>
+    <w:lvl w:ilvl="5" w:tplc="0415001B" w:tentative="1">
+      <w:start w:val="1"/>
+      <w:numFmt w:val="lowerRoman"/>
+      <w:lvlText w:val="%6."/>
+      <w:lvlJc w:val="right"/>
+      <w:pPr>
+        <w:ind w:left="4320" w:hanging="180"/>
+      </w:pPr>
+    </w:lvl>
+    <w:lvl w:ilvl="6" w:tplc="0415000F" w:tentative="1">
+      <w:start w:val="1"/>
+      <w:numFmt w:val="decimal"/>
+      <w:lvlText w:val="%7."/>
+      <w:lvlJc w:val="left"/>
+      <w:pPr>
+        <w:ind w:left="5040" w:hanging="360"/>
+      </w:pPr>
+    </w:lvl>
+    <w:lvl w:ilvl="7" w:tplc="04150019" w:tentative="1">
+      <w:start w:val="1"/>
+      <w:numFmt w:val="lowerLetter"/>
+      <w:lvlText w:val="%8."/>
+      <w:lvlJc w:val="left"/>
+      <w:pPr>
+        <w:ind w:left="5760" w:hanging="360"/>
+      </w:pPr>
+    </w:lvl>
+    <w:lvl w:ilvl="8" w:tplc="0415001B" w:tentative="1">
+      <w:start w:val="1"/>
+      <w:numFmt w:val="lowerRoman"/>
+      <w:lvlText w:val="%9."/>
+      <w:lvlJc w:val="right"/>
+      <w:pPr>
+        <w:ind w:left="6480" w:hanging="180"/>
+      </w:pPr>
+    </w:lvl>
+  </w:abstractNum>
+  <w:abstractNum w:abstractNumId="1" w15:restartNumberingAfterBreak="0">
+    <w:nsid w:val="7646230F"/>
+    <w:multiLevelType w:val="hybridMultilevel"/>
+    <w:tmpl w:val="7A84B688"/>
+    <w:lvl w:ilvl="0" w:tplc="04150001">
+      <w:start w:val="1"/>
+      <w:numFmt w:val="bullet"/>
+      <w:lvlText w:val=""/>
+      <w:lvlJc w:val="left"/>
+      <w:pPr>
+        <w:ind w:left="720" w:hanging="360"/>
+      </w:pPr>
+      <w:rPr>
+        <w:rFonts w:ascii="Symbol" w:hAnsi="Symbol" w:hint="default"/>
+      </w:rPr>
+    </w:lvl>
+    <w:lvl w:ilvl="1" w:tplc="04150003" w:tentative="1">
+      <w:start w:val="1"/>
+      <w:numFmt w:val="bullet"/>
+      <w:lvlText w:val="o"/>
+      <w:lvlJc w:val="left"/>
+      <w:pPr>
+        <w:ind w:left="1440" w:hanging="360"/>
+      </w:pPr>
+      <w:rPr>
+        <w:rFonts w:ascii="Courier New" w:hAnsi="Courier New" w:cs="Courier New" w:hint="default"/>
+      </w:rPr>
+    </w:lvl>
+    <w:lvl w:ilvl="2" w:tplc="04150005" w:tentative="1">
+      <w:start w:val="1"/>
+      <w:numFmt w:val="bullet"/>
+      <w:lvlText w:val=""/>
+      <w:lvlJc w:val="left"/>
+      <w:pPr>
+        <w:ind w:left="2160" w:hanging="360"/>
+      </w:pPr>
+      <w:rPr>
+        <w:rFonts w:ascii="Wingdings" w:hAnsi="Wingdings" w:hint="default"/>
+      </w:rPr>
+    </w:lvl>
+    <w:lvl w:ilvl="3" w:tplc="04150001" w:tentative="1">
+      <w:start w:val="1"/>
+      <w:numFmt w:val="bullet"/>
+      <w:lvlText w:val=""/>
+      <w:lvlJc w:val="left"/>
+      <w:pPr>
+        <w:ind w:left="2880" w:hanging="360"/>
+      </w:pPr>
+      <w:rPr>
+        <w:rFonts w:ascii="Symbol" w:hAnsi="Symbol" w:hint="default"/>
+      </w:rPr>
+    </w:lvl>
+    <w:lvl w:ilvl="4" w:tplc="04150003" w:tentative="1">
+      <w:start w:val="1"/>
+      <w:numFmt w:val="bullet"/>
+      <w:lvlText w:val="o"/>
+      <w:lvlJc w:val="left"/>
+      <w:pPr>
+        <w:ind w:left="3600" w:hanging="360"/>
+      </w:pPr>
+      <w:rPr>
+        <w:rFonts w:ascii="Courier New" w:hAnsi="Courier New" w:cs="Courier New" w:hint="default"/>
+      </w:rPr>
+    </w:lvl>
+    <w:lvl w:ilvl="5" w:tplc="04150005" w:tentative="1">
+      <w:start w:val="1"/>
+      <w:numFmt w:val="bullet"/>
+      <w:lvlText w:val=""/>
+      <w:lvlJc w:val="left"/>
+      <w:pPr>
+        <w:ind w:left="4320" w:hanging="360"/>
+      </w:pPr>
+      <w:rPr>
+        <w:rFonts w:ascii="Wingdings" w:hAnsi="Wingdings" w:hint="default"/>
+      </w:rPr>
+    </w:lvl>
+    <w:lvl w:ilvl="6" w:tplc="04150001" w:tentative="1">
+      <w:start w:val="1"/>
+      <w:numFmt w:val="bullet"/>
+      <w:lvlText w:val=""/>
+      <w:lvlJc w:val="left"/>
+      <w:pPr>
+        <w:ind w:left="5040" w:hanging="360"/>
+      </w:pPr>
+      <w:rPr>
+        <w:rFonts w:ascii="Symbol" w:hAnsi="Symbol" w:hint="default"/>
+      </w:rPr>
+    </w:lvl>
+    <w:lvl w:ilvl="7" w:tplc="04150003" w:tentative="1">
+      <w:start w:val="1"/>
+      <w:numFmt w:val="bullet"/>
+      <w:lvlText w:val="o"/>
+      <w:lvlJc w:val="left"/>
+      <w:pPr>
+        <w:ind w:left="5760" w:hanging="360"/>
+      </w:pPr>
+      <w:rPr>
+        <w:rFonts w:ascii="Courier New" w:hAnsi="Courier New" w:cs="Courier New" w:hint="default"/>
+      </w:rPr>
+    </w:lvl>
+    <w:lvl w:ilvl="8" w:tplc="04150005" w:tentative="1">
+      <w:start w:val="1"/>
+      <w:numFmt w:val="bullet"/>
+      <w:lvlText w:val=""/>
+      <w:lvlJc w:val="left"/>
+      <w:pPr>
+        <w:ind w:left="6480" w:hanging="360"/>
+      </w:pPr>
+      <w:rPr>
+        <w:rFonts w:ascii="Wingdings" w:hAnsi="Wingdings" w:hint="default"/>
+      </w:rPr>
+    </w:lvl>
+  </w:abstractNum>
+  <w:num w:numId="1" w16cid:durableId="297495936">
+    <w:abstractNumId w:val="0"/>
+  </w:num>
+  <w:num w:numId="2" w16cid:durableId="627706947">
+    <w:abstractNumId w:val="1"/>
+  </w:num>
+</w:numbering>
 </file>
 
 <file path=word/styles.xml><?xml version="1.0" encoding="utf-8"?>
@@ -432,6 +2640,17 @@
   <w:style w:type="paragraph" w:default="1" w:styleId="Normalny">
     <w:name w:val="Normal"/>
     <w:qFormat/>
+    <w:rsid w:val="004039C4"/>
+    <w:pPr>
+      <w:widowControl w:val="0"/>
+      <w:suppressAutoHyphens/>
+      <w:spacing w:after="0" w:line="240" w:lineRule="auto"/>
+    </w:pPr>
+    <w:rPr>
+      <w:rFonts w:ascii="Thorndale AMT" w:eastAsia="Albany AMT" w:hAnsi="Thorndale AMT" w:cs="Times New Roman"/>
+      <w:sz w:val="24"/>
+      <w:szCs w:val="24"/>
+    </w:rPr>
   </w:style>
   <w:style w:type="character" w:default="1" w:styleId="Domylnaczcionkaakapitu">
     <w:name w:val="Default Paragraph Font"/>
@@ -459,6 +2678,46 @@
     <w:uiPriority w:val="99"/>
     <w:semiHidden/>
     <w:unhideWhenUsed/>
+  </w:style>
+  <w:style w:type="paragraph" w:styleId="Akapitzlist">
+    <w:name w:val="List Paragraph"/>
+    <w:basedOn w:val="Normalny"/>
+    <w:uiPriority w:val="34"/>
+    <w:qFormat/>
+    <w:rsid w:val="004039C4"/>
+    <w:pPr>
+      <w:ind w:left="720"/>
+      <w:contextualSpacing/>
+    </w:pPr>
+  </w:style>
+  <w:style w:type="table" w:styleId="Tabela-Siatka">
+    <w:name w:val="Table Grid"/>
+    <w:basedOn w:val="Standardowy"/>
+    <w:uiPriority w:val="39"/>
+    <w:rsid w:val="004039C4"/>
+    <w:pPr>
+      <w:spacing w:after="0" w:line="240" w:lineRule="auto"/>
+    </w:pPr>
+    <w:tblPr>
+      <w:tblBorders>
+        <w:top w:val="single" w:sz="4" w:space="0" w:color="auto"/>
+        <w:left w:val="single" w:sz="4" w:space="0" w:color="auto"/>
+        <w:bottom w:val="single" w:sz="4" w:space="0" w:color="auto"/>
+        <w:right w:val="single" w:sz="4" w:space="0" w:color="auto"/>
+        <w:insideH w:val="single" w:sz="4" w:space="0" w:color="auto"/>
+        <w:insideV w:val="single" w:sz="4" w:space="0" w:color="auto"/>
+      </w:tblBorders>
+    </w:tblPr>
+  </w:style>
+  <w:style w:type="character" w:styleId="Tekstzastpczy">
+    <w:name w:val="Placeholder Text"/>
+    <w:basedOn w:val="Domylnaczcionkaakapitu"/>
+    <w:uiPriority w:val="99"/>
+    <w:semiHidden/>
+    <w:rsid w:val="000F005C"/>
+    <w:rPr>
+      <w:color w:val="808080"/>
+    </w:rPr>
   </w:style>
 </w:styles>
 </file>

</xml_diff>